<commit_message>
word parte de contexto
</commit_message>
<xml_diff>
--- a/TFM_AirBNBv2.docx
+++ b/TFM_AirBNBv2.docx
@@ -1,6 +1,6 @@
 
 <file path=word/document.xml><?xml version="1.0" encoding="utf-8"?>
-<w:document xmlns:wpc="http://schemas.microsoft.com/office/word/2010/wordprocessingCanvas" xmlns:cx="http://schemas.microsoft.com/office/drawing/2014/chartex" xmlns:cx1="http://schemas.microsoft.com/office/drawing/2015/9/8/chartex" xmlns:mc="http://schemas.openxmlformats.org/markup-compatibility/2006" xmlns:o="urn:schemas-microsoft-com:office:office" xmlns:r="http://schemas.openxmlformats.org/officeDocument/2006/relationships" xmlns:m="http://schemas.openxmlformats.org/officeDocument/2006/math" xmlns:v="urn:schemas-microsoft-com:vml" xmlns:wp14="http://schemas.microsoft.com/office/word/2010/wordprocessingDrawing" xmlns:wp="http://schemas.openxmlformats.org/drawingml/2006/wordprocessingDrawing" xmlns:w10="urn:schemas-microsoft-com:office:word" xmlns:w="http://schemas.openxmlformats.org/wordprocessingml/2006/main" xmlns:w14="http://schemas.microsoft.com/office/word/2010/wordml" xmlns:w15="http://schemas.microsoft.com/office/word/2012/wordml" xmlns:w16se="http://schemas.microsoft.com/office/word/2015/wordml/symex" xmlns:wpg="http://schemas.microsoft.com/office/word/2010/wordprocessingGroup" xmlns:wpi="http://schemas.microsoft.com/office/word/2010/wordprocessingInk" xmlns:wne="http://schemas.microsoft.com/office/word/2006/wordml" xmlns:wps="http://schemas.microsoft.com/office/word/2010/wordprocessingShape" mc:Ignorable="w14 w15 w16se wp14">
+<w:document xmlns:wpc="http://schemas.microsoft.com/office/word/2010/wordprocessingCanvas" xmlns:cx="http://schemas.microsoft.com/office/drawing/2014/chartex" xmlns:cx1="http://schemas.microsoft.com/office/drawing/2015/9/8/chartex" xmlns:cx2="http://schemas.microsoft.com/office/drawing/2015/10/21/chartex" xmlns:cx3="http://schemas.microsoft.com/office/drawing/2016/5/9/chartex" xmlns:cx4="http://schemas.microsoft.com/office/drawing/2016/5/10/chartex" xmlns:cx5="http://schemas.microsoft.com/office/drawing/2016/5/11/chartex" xmlns:cx6="http://schemas.microsoft.com/office/drawing/2016/5/12/chartex" xmlns:cx7="http://schemas.microsoft.com/office/drawing/2016/5/13/chartex" xmlns:cx8="http://schemas.microsoft.com/office/drawing/2016/5/14/chartex" xmlns:mc="http://schemas.openxmlformats.org/markup-compatibility/2006" xmlns:aink="http://schemas.microsoft.com/office/drawing/2016/ink" xmlns:am3d="http://schemas.microsoft.com/office/drawing/2017/model3d" xmlns:o="urn:schemas-microsoft-com:office:office" xmlns:r="http://schemas.openxmlformats.org/officeDocument/2006/relationships" xmlns:m="http://schemas.openxmlformats.org/officeDocument/2006/math" xmlns:v="urn:schemas-microsoft-com:vml" xmlns:wp14="http://schemas.microsoft.com/office/word/2010/wordprocessingDrawing" xmlns:wp="http://schemas.openxmlformats.org/drawingml/2006/wordprocessingDrawing" xmlns:w10="urn:schemas-microsoft-com:office:word" xmlns:w="http://schemas.openxmlformats.org/wordprocessingml/2006/main" xmlns:w14="http://schemas.microsoft.com/office/word/2010/wordml" xmlns:w15="http://schemas.microsoft.com/office/word/2012/wordml" xmlns:w16cid="http://schemas.microsoft.com/office/word/2016/wordml/cid" xmlns:w16se="http://schemas.microsoft.com/office/word/2015/wordml/symex" xmlns:wpg="http://schemas.microsoft.com/office/word/2010/wordprocessingGroup" xmlns:wpi="http://schemas.microsoft.com/office/word/2010/wordprocessingInk" xmlns:wne="http://schemas.microsoft.com/office/word/2006/wordml" xmlns:wps="http://schemas.microsoft.com/office/word/2010/wordprocessingShape" mc:Ignorable="w14 w15 w16se w16cid wp14">
   <w:body>
     <w:p>
       <w:pPr>
@@ -48,7 +48,7 @@
     </w:p>
     <w:p>
       <w:pPr>
-        <w:pStyle w:val="Heading1"/>
+        <w:pStyle w:val="Ttulo1"/>
         <w:pBdr>
           <w:bottom w:val="single" w:sz="4" w:space="1" w:color="auto"/>
         </w:pBdr>
@@ -211,7 +211,7 @@
     </w:p>
     <w:p>
       <w:pPr>
-        <w:pStyle w:val="Heading1"/>
+        <w:pStyle w:val="Ttulo1"/>
         <w:numPr>
           <w:ilvl w:val="0"/>
           <w:numId w:val="4"/>
@@ -264,7 +264,7 @@
       <w:commentRangeEnd w:id="0"/>
       <w:r>
         <w:rPr>
-          <w:rStyle w:val="CommentReference"/>
+          <w:rStyle w:val="Refdecomentario"/>
         </w:rPr>
         <w:commentReference w:id="0"/>
       </w:r>
@@ -508,7 +508,7 @@
       <w:commentRangeEnd w:id="1"/>
       <w:r>
         <w:rPr>
-          <w:rStyle w:val="CommentReference"/>
+          <w:rStyle w:val="Refdecomentario"/>
         </w:rPr>
         <w:commentReference w:id="1"/>
       </w:r>
@@ -1006,87 +1006,313 @@
     </w:p>
     <w:p>
       <w:pPr>
-        <w:rPr>
-          <w:rFonts w:ascii="Verdana" w:hAnsi="Verdana"/>
-          <w:b/>
-          <w:sz w:val="20"/>
-          <w:szCs w:val="20"/>
-          <w:lang w:val="es-ES"/>
-        </w:rPr>
-      </w:pPr>
-      <w:commentRangeStart w:id="2"/>
-      <w:r>
-        <w:rPr>
-          <w:rFonts w:ascii="Verdana" w:hAnsi="Verdana"/>
-          <w:b/>
-          <w:sz w:val="20"/>
-          <w:szCs w:val="20"/>
-          <w:lang w:val="es-ES"/>
-        </w:rPr>
-        <w:t>Airbnb</w:t>
-      </w:r>
-      <w:commentRangeEnd w:id="2"/>
-      <w:r>
-        <w:rPr>
-          <w:rStyle w:val="CommentReference"/>
-          <w:b/>
-        </w:rPr>
-        <w:commentReference w:id="2"/>
+        <w:spacing w:after="0" w:line="240" w:lineRule="auto"/>
+        <w:rPr>
+          <w:rFonts w:ascii="Verdana" w:hAnsi="Verdana"/>
+          <w:sz w:val="20"/>
+          <w:szCs w:val="20"/>
+          <w:lang w:val="es-ES"/>
+        </w:rPr>
+      </w:pPr>
+      <w:r>
+        <w:rPr>
+          <w:rFonts w:ascii="Verdana" w:hAnsi="Verdana"/>
+          <w:sz w:val="20"/>
+          <w:szCs w:val="20"/>
+          <w:lang w:val="es-ES"/>
+        </w:rPr>
+        <w:t xml:space="preserve">La idea de economía colaborativa de </w:t>
+      </w:r>
+      <w:proofErr w:type="spellStart"/>
+      <w:r>
+        <w:rPr>
+          <w:rFonts w:ascii="Verdana" w:hAnsi="Verdana"/>
+          <w:sz w:val="20"/>
+          <w:szCs w:val="20"/>
+          <w:lang w:val="es-ES"/>
+        </w:rPr>
+        <w:t>AirBnb</w:t>
+      </w:r>
+      <w:proofErr w:type="spellEnd"/>
+      <w:r>
+        <w:rPr>
+          <w:rFonts w:ascii="Verdana" w:hAnsi="Verdana"/>
+          <w:sz w:val="20"/>
+          <w:szCs w:val="20"/>
+          <w:lang w:val="es-ES"/>
+        </w:rPr>
+        <w:t xml:space="preserve"> surgió en 2008 cuando dos estudiantes de San Francisco encontraron ocupados todos los hoteles de su ciudad con motivo de una feria. </w:t>
       </w:r>
     </w:p>
     <w:p>
       <w:pPr>
-        <w:rPr>
-          <w:rFonts w:ascii="Verdana" w:hAnsi="Verdana"/>
-          <w:b/>
-          <w:sz w:val="20"/>
-          <w:szCs w:val="20"/>
-          <w:lang w:val="en-US"/>
-        </w:rPr>
-      </w:pPr>
-      <w:commentRangeStart w:id="3"/>
-      <w:r>
-        <w:rPr>
-          <w:rFonts w:ascii="Verdana" w:hAnsi="Verdana"/>
-          <w:b/>
-          <w:sz w:val="20"/>
-          <w:szCs w:val="20"/>
-          <w:lang w:val="en-US"/>
-        </w:rPr>
-        <w:t>Anti-</w:t>
-      </w:r>
-      <w:proofErr w:type="spellStart"/>
-      <w:r>
-        <w:rPr>
-          <w:rFonts w:ascii="Verdana" w:hAnsi="Verdana"/>
-          <w:b/>
-          <w:sz w:val="20"/>
-          <w:szCs w:val="20"/>
-          <w:lang w:val="en-US"/>
-        </w:rPr>
-        <w:t>airbnb</w:t>
-      </w:r>
-      <w:commentRangeEnd w:id="3"/>
-      <w:proofErr w:type="spellEnd"/>
-      <w:r>
-        <w:rPr>
-          <w:rStyle w:val="CommentReference"/>
-          <w:b/>
-        </w:rPr>
-        <w:commentReference w:id="3"/>
-      </w:r>
+        <w:spacing w:after="0" w:line="240" w:lineRule="auto"/>
+        <w:rPr>
+          <w:rFonts w:ascii="Verdana" w:hAnsi="Verdana"/>
+          <w:sz w:val="20"/>
+          <w:szCs w:val="20"/>
+          <w:lang w:val="es-ES"/>
+        </w:rPr>
+      </w:pPr>
     </w:p>
     <w:p>
       <w:pPr>
+        <w:spacing w:after="0" w:line="240" w:lineRule="auto"/>
+        <w:rPr>
+          <w:rFonts w:ascii="Verdana" w:hAnsi="Verdana"/>
+          <w:sz w:val="20"/>
+          <w:szCs w:val="20"/>
+          <w:lang w:val="es-ES"/>
+        </w:rPr>
+      </w:pPr>
+      <w:r>
+        <w:rPr>
+          <w:rFonts w:ascii="Verdana" w:hAnsi="Verdana"/>
+          <w:sz w:val="20"/>
+          <w:szCs w:val="20"/>
+          <w:lang w:val="es-ES"/>
+        </w:rPr>
+        <w:t xml:space="preserve">Decidieron crear un sitio web que alquilaría las camas hinchables que les sobraban en el apartamento para que más gente pudiese tener un alojamiento. </w:t>
+      </w:r>
+      <w:bookmarkStart w:id="2" w:name="_GoBack"/>
+      <w:bookmarkEnd w:id="2"/>
+    </w:p>
+    <w:p>
+      <w:pPr>
+        <w:spacing w:after="0" w:line="240" w:lineRule="auto"/>
+        <w:rPr>
+          <w:rFonts w:ascii="Verdana" w:hAnsi="Verdana"/>
+          <w:sz w:val="20"/>
+          <w:szCs w:val="20"/>
+          <w:lang w:val="es-ES"/>
+        </w:rPr>
+      </w:pPr>
+    </w:p>
+    <w:p>
+      <w:pPr>
+        <w:spacing w:after="0" w:line="240" w:lineRule="auto"/>
+        <w:rPr>
+          <w:rFonts w:ascii="Verdana" w:hAnsi="Verdana"/>
+          <w:sz w:val="20"/>
+          <w:szCs w:val="20"/>
+          <w:lang w:val="es-ES"/>
+        </w:rPr>
+      </w:pPr>
+      <w:r>
+        <w:rPr>
+          <w:rFonts w:ascii="Verdana" w:hAnsi="Verdana"/>
+          <w:sz w:val="20"/>
+          <w:szCs w:val="20"/>
+          <w:lang w:val="es-ES"/>
+        </w:rPr>
+        <w:t xml:space="preserve">Tras una pequeña financiación de 20.000$ por una aceleradora de </w:t>
+      </w:r>
+      <w:proofErr w:type="spellStart"/>
+      <w:r>
+        <w:rPr>
+          <w:rFonts w:ascii="Verdana" w:hAnsi="Verdana"/>
+          <w:sz w:val="20"/>
+          <w:szCs w:val="20"/>
+          <w:lang w:val="es-ES"/>
+        </w:rPr>
+        <w:t>start</w:t>
+      </w:r>
+      <w:proofErr w:type="spellEnd"/>
+      <w:r>
+        <w:rPr>
+          <w:rFonts w:ascii="Verdana" w:hAnsi="Verdana"/>
+          <w:sz w:val="20"/>
+          <w:szCs w:val="20"/>
+          <w:lang w:val="es-ES"/>
+        </w:rPr>
+        <w:t>-ups llamada Y-</w:t>
+      </w:r>
+      <w:proofErr w:type="spellStart"/>
+      <w:r>
+        <w:rPr>
+          <w:rFonts w:ascii="Verdana" w:hAnsi="Verdana"/>
+          <w:sz w:val="20"/>
+          <w:szCs w:val="20"/>
+          <w:lang w:val="es-ES"/>
+        </w:rPr>
+        <w:t>Combinator</w:t>
+      </w:r>
+      <w:proofErr w:type="spellEnd"/>
+      <w:r>
+        <w:rPr>
+          <w:rFonts w:ascii="Verdana" w:hAnsi="Verdana"/>
+          <w:sz w:val="20"/>
+          <w:szCs w:val="20"/>
+          <w:lang w:val="es-ES"/>
+        </w:rPr>
+        <w:t xml:space="preserve">, el fondo de inversión de capital riesgo Sequoia Capital, impulsora de empresas como Apple, Google, </w:t>
+      </w:r>
+      <w:proofErr w:type="spellStart"/>
+      <w:r>
+        <w:rPr>
+          <w:rFonts w:ascii="Verdana" w:hAnsi="Verdana"/>
+          <w:sz w:val="20"/>
+          <w:szCs w:val="20"/>
+          <w:lang w:val="es-ES"/>
+        </w:rPr>
+        <w:t>Yahoo</w:t>
+      </w:r>
+      <w:proofErr w:type="spellEnd"/>
+      <w:r>
+        <w:rPr>
+          <w:rFonts w:ascii="Verdana" w:hAnsi="Verdana"/>
+          <w:sz w:val="20"/>
+          <w:szCs w:val="20"/>
+          <w:lang w:val="es-ES"/>
+        </w:rPr>
+        <w:t xml:space="preserve"> y Oracle, la financió con 600.000$. </w:t>
+      </w:r>
+    </w:p>
+    <w:p>
+      <w:pPr>
+        <w:spacing w:after="0" w:line="240" w:lineRule="auto"/>
+        <w:rPr>
+          <w:rFonts w:ascii="Verdana" w:hAnsi="Verdana"/>
+          <w:sz w:val="20"/>
+          <w:szCs w:val="20"/>
+          <w:lang w:val="es-ES"/>
+        </w:rPr>
+      </w:pPr>
+    </w:p>
+    <w:p>
+      <w:pPr>
+        <w:spacing w:after="0" w:line="240" w:lineRule="auto"/>
+        <w:rPr>
+          <w:rFonts w:ascii="Verdana" w:hAnsi="Verdana"/>
+          <w:sz w:val="20"/>
+          <w:szCs w:val="20"/>
+          <w:lang w:val="es-ES"/>
+        </w:rPr>
+      </w:pPr>
+      <w:r>
+        <w:rPr>
+          <w:rFonts w:ascii="Verdana" w:hAnsi="Verdana"/>
+          <w:sz w:val="20"/>
+          <w:szCs w:val="20"/>
+          <w:lang w:val="es-ES"/>
+        </w:rPr>
+        <w:t xml:space="preserve">La empresa ha crecido de una forma exponencial en los últimos años, especialmente en las grandes capitales europeas. Pese a ello, sigue teniendo capital privado y no ha salido a bolsa a fecha 21 de Marzo de 2019. </w:t>
+      </w:r>
+    </w:p>
+    <w:p>
+      <w:pPr>
+        <w:spacing w:after="0" w:line="240" w:lineRule="auto"/>
+        <w:rPr>
+          <w:rFonts w:ascii="Verdana" w:hAnsi="Verdana"/>
+          <w:sz w:val="20"/>
+          <w:szCs w:val="20"/>
+          <w:lang w:val="es-ES"/>
+        </w:rPr>
+      </w:pPr>
+    </w:p>
+    <w:p>
+      <w:pPr>
+        <w:spacing w:after="0" w:line="240" w:lineRule="auto"/>
+        <w:rPr>
+          <w:rFonts w:ascii="Verdana" w:hAnsi="Verdana"/>
+          <w:sz w:val="20"/>
+          <w:szCs w:val="20"/>
+          <w:lang w:val="es-ES"/>
+        </w:rPr>
+      </w:pPr>
+      <w:r>
+        <w:rPr>
+          <w:rFonts w:ascii="Verdana" w:hAnsi="Verdana"/>
+          <w:sz w:val="20"/>
+          <w:szCs w:val="20"/>
+          <w:lang w:val="es-ES"/>
+        </w:rPr>
+        <w:t xml:space="preserve">A finales del año 2015 ya estaba presente en 191 </w:t>
+      </w:r>
+      <w:proofErr w:type="spellStart"/>
+      <w:r>
+        <w:rPr>
+          <w:rFonts w:ascii="Verdana" w:hAnsi="Verdana"/>
+          <w:sz w:val="20"/>
+          <w:szCs w:val="20"/>
+          <w:lang w:val="es-ES"/>
+        </w:rPr>
+        <w:t>paises</w:t>
+      </w:r>
+      <w:proofErr w:type="spellEnd"/>
+      <w:r>
+        <w:rPr>
+          <w:rFonts w:ascii="Verdana" w:hAnsi="Verdana"/>
+          <w:sz w:val="20"/>
+          <w:szCs w:val="20"/>
+          <w:lang w:val="es-ES"/>
+        </w:rPr>
+        <w:t xml:space="preserve"> y 34.000 ciudades. El impacto originado en las grandes ciudades ha desencadenado procesos regulatorios para controlar su uso y asegurar las viviendas se alquilan en los términos de alojamiento turístico. </w:t>
+      </w:r>
+    </w:p>
+    <w:p>
+      <w:pPr>
+        <w:spacing w:line="360" w:lineRule="auto"/>
+        <w:jc w:val="both"/>
+        <w:rPr>
+          <w:rFonts w:ascii="Verdana" w:hAnsi="Verdana"/>
+          <w:sz w:val="20"/>
+          <w:szCs w:val="20"/>
+          <w:lang w:val="es-ES"/>
+        </w:rPr>
+      </w:pPr>
+    </w:p>
+    <w:p>
+      <w:pPr>
         <w:rPr>
           <w:rFonts w:ascii="Verdana" w:hAnsi="Verdana"/>
           <w:b/>
           <w:sz w:val="20"/>
           <w:szCs w:val="20"/>
-          <w:lang w:val="en-US"/>
+          <w:lang w:val="es-ES"/>
+        </w:rPr>
+      </w:pPr>
+      <w:commentRangeStart w:id="3"/>
+      <w:r>
+        <w:rPr>
+          <w:rFonts w:ascii="Verdana" w:hAnsi="Verdana"/>
+          <w:b/>
+          <w:sz w:val="20"/>
+          <w:szCs w:val="20"/>
+          <w:lang w:val="es-ES"/>
+        </w:rPr>
+        <w:t>Airbnb</w:t>
+      </w:r>
+      <w:commentRangeEnd w:id="3"/>
+      <w:r>
+        <w:rPr>
+          <w:rStyle w:val="Refdecomentario"/>
+          <w:b/>
+        </w:rPr>
+        <w:commentReference w:id="3"/>
+      </w:r>
+    </w:p>
+    <w:p>
+      <w:pPr>
+        <w:rPr>
+          <w:rFonts w:ascii="Verdana" w:hAnsi="Verdana"/>
+          <w:b/>
+          <w:sz w:val="20"/>
+          <w:szCs w:val="20"/>
+          <w:lang w:val="es-ES"/>
         </w:rPr>
       </w:pPr>
       <w:commentRangeStart w:id="4"/>
+      <w:r>
+        <w:rPr>
+          <w:rFonts w:ascii="Verdana" w:hAnsi="Verdana"/>
+          <w:b/>
+          <w:sz w:val="20"/>
+          <w:szCs w:val="20"/>
+          <w:lang w:val="es-ES"/>
+        </w:rPr>
+        <w:t>Anti-</w:t>
+      </w:r>
       <w:proofErr w:type="spellStart"/>
       <w:r>
         <w:rPr>
@@ -1094,37 +1320,15 @@
           <w:b/>
           <w:sz w:val="20"/>
           <w:szCs w:val="20"/>
-          <w:lang w:val="en-US"/>
-        </w:rPr>
-        <w:t>Turismo</w:t>
-      </w:r>
-      <w:proofErr w:type="spellEnd"/>
-      <w:r>
-        <w:rPr>
-          <w:rFonts w:ascii="Verdana" w:hAnsi="Verdana"/>
-          <w:b/>
-          <w:sz w:val="20"/>
-          <w:szCs w:val="20"/>
-          <w:lang w:val="en-US"/>
-        </w:rPr>
-        <w:t xml:space="preserve">: Madrid y </w:t>
-      </w:r>
-      <w:proofErr w:type="spellStart"/>
-      <w:r>
-        <w:rPr>
-          <w:rFonts w:ascii="Verdana" w:hAnsi="Verdana"/>
-          <w:b/>
-          <w:sz w:val="20"/>
-          <w:szCs w:val="20"/>
-          <w:lang w:val="en-US"/>
-        </w:rPr>
-        <w:t>Lisboa</w:t>
+          <w:lang w:val="es-ES"/>
+        </w:rPr>
+        <w:t>airbnb</w:t>
       </w:r>
       <w:commentRangeEnd w:id="4"/>
       <w:proofErr w:type="spellEnd"/>
       <w:r>
         <w:rPr>
-          <w:rStyle w:val="CommentReference"/>
+          <w:rStyle w:val="Refdecomentario"/>
           <w:b/>
         </w:rPr>
         <w:commentReference w:id="4"/>
@@ -1134,43 +1338,83 @@
       <w:pPr>
         <w:rPr>
           <w:rFonts w:ascii="Verdana" w:hAnsi="Verdana"/>
-          <w:sz w:val="20"/>
-          <w:szCs w:val="20"/>
-          <w:lang w:val="en-US"/>
-        </w:rPr>
-      </w:pPr>
+          <w:b/>
+          <w:sz w:val="20"/>
+          <w:szCs w:val="20"/>
+          <w:lang w:val="es-ES"/>
+        </w:rPr>
+      </w:pPr>
+      <w:commentRangeStart w:id="5"/>
+      <w:r>
+        <w:rPr>
+          <w:rFonts w:ascii="Verdana" w:hAnsi="Verdana"/>
+          <w:b/>
+          <w:sz w:val="20"/>
+          <w:szCs w:val="20"/>
+          <w:lang w:val="es-ES"/>
+        </w:rPr>
+        <w:t>Turismo</w:t>
+      </w:r>
+      <w:r>
+        <w:rPr>
+          <w:rFonts w:ascii="Verdana" w:hAnsi="Verdana"/>
+          <w:b/>
+          <w:sz w:val="20"/>
+          <w:szCs w:val="20"/>
+          <w:lang w:val="es-ES"/>
+        </w:rPr>
+        <w:t>: Madrid y Lisboa</w:t>
+      </w:r>
+      <w:commentRangeEnd w:id="5"/>
+      <w:r>
+        <w:rPr>
+          <w:rStyle w:val="Refdecomentario"/>
+          <w:b/>
+        </w:rPr>
+        <w:commentReference w:id="5"/>
+      </w:r>
     </w:p>
     <w:p>
       <w:pPr>
         <w:rPr>
           <w:rFonts w:ascii="Verdana" w:hAnsi="Verdana"/>
-          <w:b/>
-          <w:sz w:val="20"/>
-          <w:szCs w:val="20"/>
-          <w:lang w:val="es-ES"/>
-        </w:rPr>
-      </w:pPr>
-      <w:commentRangeStart w:id="5"/>
-      <w:r>
-        <w:rPr>
-          <w:rFonts w:ascii="Verdana" w:hAnsi="Verdana"/>
-          <w:b/>
-          <w:sz w:val="20"/>
-          <w:szCs w:val="20"/>
-          <w:lang w:val="es-ES"/>
-        </w:rPr>
-        <w:t>Lisboa</w:t>
-      </w:r>
-      <w:commentRangeEnd w:id="5"/>
-      <w:r>
-        <w:rPr>
-          <w:rStyle w:val="CommentReference"/>
-        </w:rPr>
-        <w:commentReference w:id="5"/>
-      </w:r>
+          <w:sz w:val="20"/>
+          <w:szCs w:val="20"/>
+          <w:lang w:val="es-ES"/>
+        </w:rPr>
+      </w:pPr>
     </w:p>
     <w:p>
       <w:pPr>
+        <w:rPr>
+          <w:rFonts w:ascii="Verdana" w:hAnsi="Verdana"/>
+          <w:b/>
+          <w:sz w:val="20"/>
+          <w:szCs w:val="20"/>
+          <w:lang w:val="es-ES"/>
+        </w:rPr>
+      </w:pPr>
+      <w:commentRangeStart w:id="6"/>
+      <w:r>
+        <w:rPr>
+          <w:rFonts w:ascii="Verdana" w:hAnsi="Verdana"/>
+          <w:b/>
+          <w:sz w:val="20"/>
+          <w:szCs w:val="20"/>
+          <w:lang w:val="es-ES"/>
+        </w:rPr>
+        <w:t>Lisboa</w:t>
+      </w:r>
+      <w:commentRangeEnd w:id="6"/>
+      <w:r>
+        <w:rPr>
+          <w:rStyle w:val="Refdecomentario"/>
+        </w:rPr>
+        <w:commentReference w:id="6"/>
+      </w:r>
+    </w:p>
+    <w:p>
+      <w:pPr>
         <w:spacing w:line="360" w:lineRule="auto"/>
         <w:jc w:val="both"/>
         <w:rPr>
@@ -1207,7 +1451,7 @@
         </w:rPr>
         <w:t xml:space="preserve"> (gráfico </w:t>
       </w:r>
-      <w:commentRangeStart w:id="6"/>
+      <w:commentRangeStart w:id="7"/>
       <w:r>
         <w:rPr>
           <w:rFonts w:ascii="Verdana" w:hAnsi="Verdana"/>
@@ -1217,12 +1461,12 @@
         </w:rPr>
         <w:t>X</w:t>
       </w:r>
-      <w:commentRangeEnd w:id="6"/>
-      <w:r>
-        <w:rPr>
-          <w:rStyle w:val="CommentReference"/>
-        </w:rPr>
-        <w:commentReference w:id="6"/>
+      <w:commentRangeEnd w:id="7"/>
+      <w:r>
+        <w:rPr>
+          <w:rStyle w:val="Refdecomentario"/>
+        </w:rPr>
+        <w:commentReference w:id="7"/>
       </w:r>
       <w:r>
         <w:rPr>
@@ -1275,7 +1519,7 @@
             <wp:cNvGraphicFramePr/>
             <a:graphic xmlns:a="http://schemas.openxmlformats.org/drawingml/2006/main">
               <a:graphicData uri="http://schemas.openxmlformats.org/drawingml/2006/chart">
-                <c:chart xmlns:c="http://schemas.openxmlformats.org/drawingml/2006/chart" xmlns:r="http://schemas.openxmlformats.org/officeDocument/2006/relationships" r:id="rId10"/>
+                <c:chart xmlns:c="http://schemas.openxmlformats.org/drawingml/2006/chart" xmlns:r="http://schemas.openxmlformats.org/officeDocument/2006/relationships" r:id="rId11"/>
               </a:graphicData>
             </a:graphic>
           </wp:inline>
@@ -1408,8 +1652,6 @@
           <w:lang w:val="es-ES"/>
         </w:rPr>
       </w:pPr>
-      <w:bookmarkStart w:id="7" w:name="_GoBack"/>
-      <w:bookmarkEnd w:id="7"/>
     </w:p>
     <w:p>
       <w:pPr>
@@ -1422,10 +1664,10 @@
           <w:lang w:val="es-ES"/>
         </w:rPr>
       </w:pPr>
-      <w:hyperlink r:id="rId11" w:history="1">
+      <w:hyperlink r:id="rId12" w:history="1">
         <w:r>
           <w:rPr>
-            <w:rStyle w:val="Hyperlink"/>
+            <w:rStyle w:val="Hipervnculo"/>
             <w:rFonts w:ascii="Verdana" w:hAnsi="Verdana"/>
             <w:sz w:val="20"/>
             <w:szCs w:val="20"/>
@@ -1487,6 +1729,7 @@
           <w:id w:val="-1954555072"/>
           <w:citation/>
         </w:sdtPr>
+        <w:sdtEndPr/>
         <w:sdtContent>
           <w:r>
             <w:rPr>
@@ -1600,7 +1843,6 @@
           <w:szCs w:val="20"/>
           <w:lang w:val="es-ES"/>
         </w:rPr>
-        <w:lastRenderedPageBreak/>
         <w:t xml:space="preserve">Con el crecimiento del turismo en los </w:t>
       </w:r>
       <w:r>
@@ -1835,6 +2077,7 @@
           <w:szCs w:val="20"/>
           <w:lang w:val="es-ES"/>
         </w:rPr>
+        <w:lastRenderedPageBreak/>
         <w:t xml:space="preserve">En noviembre de 2018, debido a la concentración de alojamientos locales en el centro histórico de la ciudad, el ayuntamiento de Lisboa suspende durante un año nuevos registros de estas propiedades en las zonas turísticas de la ciudad. En concreto, en los barrios: </w:t>
       </w:r>
       <w:proofErr w:type="spellStart"/>
@@ -1969,10 +2212,10 @@
           <w:lang w:val="es-ES"/>
         </w:rPr>
       </w:pPr>
-      <w:hyperlink r:id="rId12" w:history="1">
+      <w:hyperlink r:id="rId13" w:history="1">
         <w:r>
           <w:rPr>
-            <w:rStyle w:val="Hyperlink"/>
+            <w:rStyle w:val="Hipervnculo"/>
             <w:rFonts w:ascii="Verdana" w:hAnsi="Verdana"/>
             <w:sz w:val="20"/>
             <w:szCs w:val="20"/>
@@ -1993,10 +2236,10 @@
           <w:lang w:val="es-ES"/>
         </w:rPr>
       </w:pPr>
-      <w:hyperlink r:id="rId13" w:history="1">
+      <w:hyperlink r:id="rId14" w:history="1">
         <w:r>
           <w:rPr>
-            <w:rStyle w:val="Hyperlink"/>
+            <w:rStyle w:val="Hipervnculo"/>
             <w:rFonts w:ascii="Verdana" w:hAnsi="Verdana"/>
             <w:sz w:val="20"/>
             <w:szCs w:val="20"/>
@@ -2021,7 +2264,6 @@
         <w:rPr>
           <w:noProof/>
         </w:rPr>
-        <w:lastRenderedPageBreak/>
         <w:drawing>
           <wp:inline distT="0" distB="0" distL="0" distR="0" wp14:anchorId="0F019C49" wp14:editId="60FC6C14">
             <wp:extent cx="5400040" cy="4091940"/>
@@ -2038,7 +2280,7 @@
                     <pic:cNvPicPr/>
                   </pic:nvPicPr>
                   <pic:blipFill>
-                    <a:blip r:embed="rId14"/>
+                    <a:blip r:embed="rId15"/>
                     <a:stretch>
                       <a:fillRect/>
                     </a:stretch>
@@ -2111,7 +2353,7 @@
     </w:p>
     <w:p>
       <w:pPr>
-        <w:pStyle w:val="Heading1"/>
+        <w:pStyle w:val="Ttulo1"/>
         <w:numPr>
           <w:ilvl w:val="0"/>
           <w:numId w:val="4"/>
@@ -2137,6 +2379,7 @@
           <w:szCs w:val="20"/>
           <w:lang w:val="es-ES"/>
         </w:rPr>
+        <w:lastRenderedPageBreak/>
         <w:t>Modelo de datos</w:t>
       </w:r>
     </w:p>
@@ -2173,14 +2416,14 @@
       <w:commentRangeEnd w:id="8"/>
       <w:r>
         <w:rPr>
-          <w:rStyle w:val="CommentReference"/>
+          <w:rStyle w:val="Refdecomentario"/>
         </w:rPr>
         <w:commentReference w:id="8"/>
       </w:r>
     </w:p>
     <w:p>
       <w:pPr>
-        <w:pStyle w:val="ListParagraph"/>
+        <w:pStyle w:val="Prrafodelista"/>
         <w:numPr>
           <w:ilvl w:val="1"/>
           <w:numId w:val="4"/>
@@ -2264,26 +2507,38 @@
           <w:szCs w:val="20"/>
           <w:lang w:val="es-ES"/>
         </w:rPr>
-        <w:t xml:space="preserve"> Airbnb, </w:t>
-      </w:r>
-      <w:r>
-        <w:rPr>
-          <w:rFonts w:ascii="Verdana" w:hAnsi="Verdana"/>
-          <w:sz w:val="20"/>
-          <w:szCs w:val="20"/>
-          <w:lang w:val="es-ES"/>
-        </w:rPr>
-        <w:t xml:space="preserve">creado por el activista australiano Murray Cox, para evaluar el impacto del uso de la plataforma en su país natal. Algunos ayuntamientos del país han incluso utilizado estos datos en vez de los oficiales de la plataforma para analizar el impacto local. El activista dice que el gobierno de Australia </w:t>
-      </w:r>
-      <w:r>
-        <w:rPr>
-          <w:rFonts w:ascii="Verdana" w:hAnsi="Verdana"/>
-          <w:sz w:val="20"/>
-          <w:szCs w:val="20"/>
-          <w:lang w:val="es-ES"/>
-        </w:rPr>
-        <w:lastRenderedPageBreak/>
-        <w:t xml:space="preserve">ha permitido que la empresa se implantara en la ciudad para pasar una imagen </w:t>
+        <w:t xml:space="preserve"> </w:t>
+      </w:r>
+      <w:proofErr w:type="spellStart"/>
+      <w:r>
+        <w:rPr>
+          <w:rFonts w:ascii="Verdana" w:hAnsi="Verdana"/>
+          <w:i/>
+          <w:sz w:val="20"/>
+          <w:szCs w:val="20"/>
+          <w:lang w:val="es-ES"/>
+        </w:rPr>
+        <w:t>Airbnb</w:t>
+      </w:r>
+      <w:proofErr w:type="spellEnd"/>
+      <w:r>
+        <w:rPr>
+          <w:rFonts w:ascii="Verdana" w:hAnsi="Verdana"/>
+          <w:i/>
+          <w:sz w:val="20"/>
+          <w:szCs w:val="20"/>
+          <w:lang w:val="es-ES"/>
+        </w:rPr>
+        <w:t xml:space="preserve">, </w:t>
+      </w:r>
+      <w:r>
+        <w:rPr>
+          <w:rFonts w:ascii="Verdana" w:hAnsi="Verdana"/>
+          <w:sz w:val="20"/>
+          <w:szCs w:val="20"/>
+          <w:lang w:val="es-ES"/>
+        </w:rPr>
+        <w:t xml:space="preserve">creado por el activista australiano Murray Cox, para evaluar el impacto del uso de la plataforma en su país natal. Algunos ayuntamientos del país han incluso utilizado estos datos en vez de los oficiales de la plataforma para analizar el impacto local. El activista dice que el gobierno de Australia ha permitido que la empresa se implantara en la ciudad para pasar una imagen </w:t>
       </w:r>
       <w:proofErr w:type="spellStart"/>
       <w:r>
@@ -2553,7 +2808,31 @@
           <w:szCs w:val="20"/>
           <w:lang w:val="es-ES"/>
         </w:rPr>
-        <w:t xml:space="preserve"> Airbnb </w:t>
+        <w:t xml:space="preserve"> </w:t>
+      </w:r>
+      <w:proofErr w:type="spellStart"/>
+      <w:r>
+        <w:rPr>
+          <w:rFonts w:ascii="Verdana" w:eastAsia="Times New Roman" w:hAnsi="Verdana" w:cs="Times New Roman"/>
+          <w:i/>
+          <w:color w:val="111111"/>
+          <w:sz w:val="20"/>
+          <w:szCs w:val="20"/>
+          <w:lang w:val="es-ES"/>
+        </w:rPr>
+        <w:t>Airbnb</w:t>
+      </w:r>
+      <w:proofErr w:type="spellEnd"/>
+      <w:r>
+        <w:rPr>
+          <w:rFonts w:ascii="Verdana" w:eastAsia="Times New Roman" w:hAnsi="Verdana" w:cs="Times New Roman"/>
+          <w:i/>
+          <w:color w:val="111111"/>
+          <w:sz w:val="20"/>
+          <w:szCs w:val="20"/>
+          <w:lang w:val="es-ES"/>
+        </w:rPr>
+        <w:t xml:space="preserve"> </w:t>
       </w:r>
       <w:r>
         <w:rPr>
@@ -2619,7 +2898,31 @@
           <w:szCs w:val="20"/>
           <w:lang w:val="es-ES"/>
         </w:rPr>
-        <w:t xml:space="preserve"> Airbnb. </w:t>
+        <w:t xml:space="preserve"> </w:t>
+      </w:r>
+      <w:proofErr w:type="spellStart"/>
+      <w:r>
+        <w:rPr>
+          <w:rFonts w:ascii="Verdana" w:eastAsia="Times New Roman" w:hAnsi="Verdana" w:cs="Times New Roman"/>
+          <w:i/>
+          <w:color w:val="111111"/>
+          <w:sz w:val="20"/>
+          <w:szCs w:val="20"/>
+          <w:lang w:val="es-ES"/>
+        </w:rPr>
+        <w:t>Airbnb</w:t>
+      </w:r>
+      <w:proofErr w:type="spellEnd"/>
+      <w:r>
+        <w:rPr>
+          <w:rFonts w:ascii="Verdana" w:eastAsia="Times New Roman" w:hAnsi="Verdana" w:cs="Times New Roman"/>
+          <w:i/>
+          <w:color w:val="111111"/>
+          <w:sz w:val="20"/>
+          <w:szCs w:val="20"/>
+          <w:lang w:val="es-ES"/>
+        </w:rPr>
+        <w:t xml:space="preserve">. </w:t>
       </w:r>
       <w:r>
         <w:rPr>
@@ -2755,7 +3058,7 @@
       <w:commentRangeEnd w:id="9"/>
       <w:r>
         <w:rPr>
-          <w:rStyle w:val="CommentReference"/>
+          <w:rStyle w:val="Refdecomentario"/>
         </w:rPr>
         <w:commentReference w:id="9"/>
       </w:r>
@@ -2783,7 +3086,7 @@
       <w:commentRangeEnd w:id="10"/>
       <w:r>
         <w:rPr>
-          <w:rStyle w:val="CommentReference"/>
+          <w:rStyle w:val="Refdecomentario"/>
         </w:rPr>
         <w:commentReference w:id="10"/>
       </w:r>
@@ -2964,7 +3267,7 @@
     </w:p>
     <w:p>
       <w:pPr>
-        <w:pStyle w:val="ListParagraph"/>
+        <w:pStyle w:val="Prrafodelista"/>
         <w:numPr>
           <w:ilvl w:val="1"/>
           <w:numId w:val="4"/>
@@ -2987,6 +3290,7 @@
           <w:szCs w:val="20"/>
           <w:lang w:val="es-ES"/>
         </w:rPr>
+        <w:lastRenderedPageBreak/>
         <w:t>Transformación</w:t>
       </w:r>
     </w:p>
@@ -3108,7 +3412,7 @@
     </w:p>
     <w:p>
       <w:pPr>
-        <w:pStyle w:val="ListParagraph"/>
+        <w:pStyle w:val="Prrafodelista"/>
         <w:numPr>
           <w:ilvl w:val="0"/>
           <w:numId w:val="8"/>
@@ -3370,7 +3674,7 @@
     </w:p>
     <w:p>
       <w:pPr>
-        <w:pStyle w:val="ListParagraph"/>
+        <w:pStyle w:val="Prrafodelista"/>
         <w:spacing w:before="240" w:line="360" w:lineRule="auto"/>
         <w:jc w:val="both"/>
         <w:rPr>
@@ -3384,7 +3688,7 @@
     </w:p>
     <w:p>
       <w:pPr>
-        <w:pStyle w:val="ListParagraph"/>
+        <w:pStyle w:val="Prrafodelista"/>
         <w:numPr>
           <w:ilvl w:val="0"/>
           <w:numId w:val="8"/>
@@ -3593,7 +3897,6 @@
           <w:szCs w:val="20"/>
           <w:lang w:val="en-US"/>
         </w:rPr>
-        <w:lastRenderedPageBreak/>
         <w:t>calendar_last_scraped</w:t>
       </w:r>
       <w:proofErr w:type="spellEnd"/>
@@ -3740,7 +4043,7 @@
     </w:p>
     <w:p>
       <w:pPr>
-        <w:pStyle w:val="ListParagraph"/>
+        <w:pStyle w:val="Prrafodelista"/>
         <w:rPr>
           <w:rFonts w:ascii="Verdana" w:eastAsia="Times New Roman" w:hAnsi="Verdana" w:cs="Times New Roman"/>
           <w:color w:val="111111"/>
@@ -3752,7 +4055,7 @@
     </w:p>
     <w:p>
       <w:pPr>
-        <w:pStyle w:val="ListParagraph"/>
+        <w:pStyle w:val="Prrafodelista"/>
         <w:numPr>
           <w:ilvl w:val="0"/>
           <w:numId w:val="8"/>
@@ -4087,7 +4390,7 @@
     </w:p>
     <w:p>
       <w:pPr>
-        <w:pStyle w:val="ListParagraph"/>
+        <w:pStyle w:val="Prrafodelista"/>
         <w:rPr>
           <w:rFonts w:ascii="Verdana" w:eastAsia="Times New Roman" w:hAnsi="Verdana" w:cs="Times New Roman"/>
           <w:color w:val="111111"/>
@@ -4099,7 +4402,7 @@
     </w:p>
     <w:p>
       <w:pPr>
-        <w:pStyle w:val="ListParagraph"/>
+        <w:pStyle w:val="Prrafodelista"/>
         <w:numPr>
           <w:ilvl w:val="0"/>
           <w:numId w:val="8"/>
@@ -4120,163 +4423,9 @@
           <w:color w:val="111111"/>
           <w:sz w:val="20"/>
           <w:szCs w:val="20"/>
-          <w:lang w:val="en-US"/>
-        </w:rPr>
-        <w:t xml:space="preserve">Variables </w:t>
-      </w:r>
-      <w:proofErr w:type="spellStart"/>
-      <w:r>
-        <w:rPr>
-          <w:rFonts w:ascii="Verdana" w:eastAsia="Times New Roman" w:hAnsi="Verdana" w:cs="Times New Roman"/>
-          <w:color w:val="111111"/>
-          <w:sz w:val="20"/>
-          <w:szCs w:val="20"/>
-          <w:lang w:val="en-US"/>
-        </w:rPr>
-        <w:t>cuyo</w:t>
-      </w:r>
-      <w:proofErr w:type="spellEnd"/>
-      <w:r>
-        <w:rPr>
-          <w:rFonts w:ascii="Verdana" w:eastAsia="Times New Roman" w:hAnsi="Verdana" w:cs="Times New Roman"/>
-          <w:color w:val="111111"/>
-          <w:sz w:val="20"/>
-          <w:szCs w:val="20"/>
-          <w:lang w:val="en-US"/>
-        </w:rPr>
-        <w:t xml:space="preserve"> </w:t>
-      </w:r>
-      <w:proofErr w:type="spellStart"/>
-      <w:r>
-        <w:rPr>
-          <w:rFonts w:ascii="Verdana" w:eastAsia="Times New Roman" w:hAnsi="Verdana" w:cs="Times New Roman"/>
-          <w:color w:val="111111"/>
-          <w:sz w:val="20"/>
-          <w:szCs w:val="20"/>
-          <w:lang w:val="en-US"/>
-        </w:rPr>
-        <w:t>método</w:t>
-      </w:r>
-      <w:proofErr w:type="spellEnd"/>
-      <w:r>
-        <w:rPr>
-          <w:rFonts w:ascii="Verdana" w:eastAsia="Times New Roman" w:hAnsi="Verdana" w:cs="Times New Roman"/>
-          <w:color w:val="111111"/>
-          <w:sz w:val="20"/>
-          <w:szCs w:val="20"/>
-          <w:lang w:val="en-US"/>
-        </w:rPr>
-        <w:t xml:space="preserve"> de </w:t>
-      </w:r>
-      <w:proofErr w:type="spellStart"/>
-      <w:r>
-        <w:rPr>
-          <w:rFonts w:ascii="Verdana" w:eastAsia="Times New Roman" w:hAnsi="Verdana" w:cs="Times New Roman"/>
-          <w:color w:val="111111"/>
-          <w:sz w:val="20"/>
-          <w:szCs w:val="20"/>
-          <w:lang w:val="en-US"/>
-        </w:rPr>
-        <w:t>cálculo</w:t>
-      </w:r>
-      <w:proofErr w:type="spellEnd"/>
-      <w:r>
-        <w:rPr>
-          <w:rFonts w:ascii="Verdana" w:eastAsia="Times New Roman" w:hAnsi="Verdana" w:cs="Times New Roman"/>
-          <w:color w:val="111111"/>
-          <w:sz w:val="20"/>
-          <w:szCs w:val="20"/>
-          <w:lang w:val="en-US"/>
-        </w:rPr>
-        <w:t xml:space="preserve"> se </w:t>
-      </w:r>
-      <w:proofErr w:type="spellStart"/>
-      <w:r>
-        <w:rPr>
-          <w:rFonts w:ascii="Verdana" w:eastAsia="Times New Roman" w:hAnsi="Verdana" w:cs="Times New Roman"/>
-          <w:color w:val="111111"/>
-          <w:sz w:val="20"/>
-          <w:szCs w:val="20"/>
-          <w:lang w:val="en-US"/>
-        </w:rPr>
-        <w:t>desconoce</w:t>
-      </w:r>
-      <w:proofErr w:type="spellEnd"/>
-      <w:r>
-        <w:rPr>
-          <w:rFonts w:ascii="Verdana" w:eastAsia="Times New Roman" w:hAnsi="Verdana" w:cs="Times New Roman"/>
-          <w:color w:val="111111"/>
-          <w:sz w:val="20"/>
-          <w:szCs w:val="20"/>
-          <w:lang w:val="en-US"/>
-        </w:rPr>
-        <w:t xml:space="preserve"> o </w:t>
-      </w:r>
-      <w:proofErr w:type="spellStart"/>
-      <w:r>
-        <w:rPr>
-          <w:rFonts w:ascii="Verdana" w:eastAsia="Times New Roman" w:hAnsi="Verdana" w:cs="Times New Roman"/>
-          <w:color w:val="111111"/>
-          <w:sz w:val="20"/>
-          <w:szCs w:val="20"/>
-          <w:lang w:val="en-US"/>
-        </w:rPr>
-        <w:t>cuyo</w:t>
-      </w:r>
-      <w:proofErr w:type="spellEnd"/>
-      <w:r>
-        <w:rPr>
-          <w:rFonts w:ascii="Verdana" w:eastAsia="Times New Roman" w:hAnsi="Verdana" w:cs="Times New Roman"/>
-          <w:color w:val="111111"/>
-          <w:sz w:val="20"/>
-          <w:szCs w:val="20"/>
-          <w:lang w:val="en-US"/>
-        </w:rPr>
-        <w:t xml:space="preserve"> </w:t>
-      </w:r>
-      <w:proofErr w:type="spellStart"/>
-      <w:r>
-        <w:rPr>
-          <w:rFonts w:ascii="Verdana" w:eastAsia="Times New Roman" w:hAnsi="Verdana" w:cs="Times New Roman"/>
-          <w:color w:val="111111"/>
-          <w:sz w:val="20"/>
-          <w:szCs w:val="20"/>
-          <w:lang w:val="en-US"/>
-        </w:rPr>
-        <w:t>significado</w:t>
-      </w:r>
-      <w:proofErr w:type="spellEnd"/>
-      <w:r>
-        <w:rPr>
-          <w:rFonts w:ascii="Verdana" w:eastAsia="Times New Roman" w:hAnsi="Verdana" w:cs="Times New Roman"/>
-          <w:color w:val="111111"/>
-          <w:sz w:val="20"/>
-          <w:szCs w:val="20"/>
-          <w:lang w:val="en-US"/>
-        </w:rPr>
-        <w:t xml:space="preserve"> no se </w:t>
-      </w:r>
-      <w:proofErr w:type="spellStart"/>
-      <w:r>
-        <w:rPr>
-          <w:rFonts w:ascii="Verdana" w:eastAsia="Times New Roman" w:hAnsi="Verdana" w:cs="Times New Roman"/>
-          <w:color w:val="111111"/>
-          <w:sz w:val="20"/>
-          <w:szCs w:val="20"/>
-          <w:lang w:val="en-US"/>
-        </w:rPr>
-        <w:t>comprende</w:t>
-      </w:r>
-      <w:proofErr w:type="spellEnd"/>
-      <w:r>
-        <w:rPr>
-          <w:rFonts w:ascii="Verdana" w:eastAsia="Times New Roman" w:hAnsi="Verdana" w:cs="Times New Roman"/>
-          <w:color w:val="111111"/>
-          <w:sz w:val="20"/>
-          <w:szCs w:val="20"/>
-          <w:lang w:val="en-US"/>
-        </w:rPr>
-        <w:t xml:space="preserve">. </w:t>
+          <w:lang w:val="es-ES"/>
+        </w:rPr>
+        <w:t xml:space="preserve">Variables cuyo método de cálculo se desconoce o cuyo significado no se comprende. </w:t>
       </w:r>
       <w:proofErr w:type="spellStart"/>
       <w:r>
@@ -4647,7 +4796,7 @@
     </w:p>
     <w:p>
       <w:pPr>
-        <w:pStyle w:val="ListParagraph"/>
+        <w:pStyle w:val="Prrafodelista"/>
         <w:rPr>
           <w:rFonts w:ascii="Verdana" w:eastAsia="Times New Roman" w:hAnsi="Verdana" w:cs="Times New Roman"/>
           <w:color w:val="111111"/>
@@ -4659,7 +4808,7 @@
     </w:p>
     <w:p>
       <w:pPr>
-        <w:pStyle w:val="ListParagraph"/>
+        <w:pStyle w:val="Prrafodelista"/>
         <w:numPr>
           <w:ilvl w:val="0"/>
           <w:numId w:val="8"/>
@@ -4824,7 +4973,7 @@
     </w:p>
     <w:p>
       <w:pPr>
-        <w:pStyle w:val="ListParagraph"/>
+        <w:pStyle w:val="Prrafodelista"/>
         <w:rPr>
           <w:rFonts w:ascii="Verdana" w:eastAsia="Times New Roman" w:hAnsi="Verdana" w:cs="Times New Roman"/>
           <w:color w:val="111111"/>
@@ -4836,7 +4985,7 @@
     </w:p>
     <w:p>
       <w:pPr>
-        <w:pStyle w:val="ListParagraph"/>
+        <w:pStyle w:val="Prrafodelista"/>
         <w:numPr>
           <w:ilvl w:val="0"/>
           <w:numId w:val="8"/>
@@ -4965,7 +5114,7 @@
       <w:commentRangeEnd w:id="11"/>
       <w:r>
         <w:rPr>
-          <w:rStyle w:val="CommentReference"/>
+          <w:rStyle w:val="Refdecomentario"/>
         </w:rPr>
         <w:commentReference w:id="11"/>
       </w:r>
@@ -5003,7 +5152,7 @@
       <w:commentRangeEnd w:id="12"/>
       <w:r>
         <w:rPr>
-          <w:rStyle w:val="CommentReference"/>
+          <w:rStyle w:val="Refdecomentario"/>
         </w:rPr>
         <w:commentReference w:id="12"/>
       </w:r>
@@ -5031,7 +5180,7 @@
       <w:commentRangeEnd w:id="13"/>
       <w:r>
         <w:rPr>
-          <w:rStyle w:val="CommentReference"/>
+          <w:rStyle w:val="Refdecomentario"/>
         </w:rPr>
         <w:commentReference w:id="13"/>
       </w:r>
@@ -5066,12 +5215,13 @@
           <w:szCs w:val="20"/>
           <w:lang w:val="es-ES"/>
         </w:rPr>
+        <w:lastRenderedPageBreak/>
         <w:t>Teniendo ya el número final de variables, se convierten las que quedan para un análisis más eficiente:</w:t>
       </w:r>
     </w:p>
     <w:p>
       <w:pPr>
-        <w:pStyle w:val="ListParagraph"/>
+        <w:pStyle w:val="Prrafodelista"/>
         <w:numPr>
           <w:ilvl w:val="0"/>
           <w:numId w:val="9"/>
@@ -5184,7 +5334,7 @@
     </w:p>
     <w:p>
       <w:pPr>
-        <w:pStyle w:val="ListParagraph"/>
+        <w:pStyle w:val="Prrafodelista"/>
         <w:numPr>
           <w:ilvl w:val="0"/>
           <w:numId w:val="9"/>
@@ -5315,7 +5465,7 @@
     </w:p>
     <w:p>
       <w:pPr>
-        <w:pStyle w:val="ListParagraph"/>
+        <w:pStyle w:val="Prrafodelista"/>
         <w:numPr>
           <w:ilvl w:val="0"/>
           <w:numId w:val="9"/>
@@ -5361,7 +5511,29 @@
           <w:szCs w:val="20"/>
           <w:lang w:val="es-ES"/>
         </w:rPr>
-        <w:t xml:space="preserve"> según las políticas de cancelación de Airbnb </w:t>
+        <w:t xml:space="preserve"> según las políticas de cancelación de </w:t>
+      </w:r>
+      <w:proofErr w:type="spellStart"/>
+      <w:r>
+        <w:rPr>
+          <w:rFonts w:ascii="Verdana" w:eastAsia="Times New Roman" w:hAnsi="Verdana" w:cs="Times New Roman"/>
+          <w:color w:val="111111"/>
+          <w:sz w:val="20"/>
+          <w:szCs w:val="20"/>
+          <w:lang w:val="es-ES"/>
+        </w:rPr>
+        <w:t>Airbnb</w:t>
+      </w:r>
+      <w:proofErr w:type="spellEnd"/>
+      <w:r>
+        <w:rPr>
+          <w:rFonts w:ascii="Verdana" w:eastAsia="Times New Roman" w:hAnsi="Verdana" w:cs="Times New Roman"/>
+          <w:color w:val="111111"/>
+          <w:sz w:val="20"/>
+          <w:szCs w:val="20"/>
+          <w:lang w:val="es-ES"/>
+        </w:rPr>
+        <w:t xml:space="preserve"> </w:t>
       </w:r>
       <w:commentRangeStart w:id="14"/>
       <w:r>
@@ -5377,7 +5549,7 @@
       <w:commentRangeEnd w:id="14"/>
       <w:r>
         <w:rPr>
-          <w:rStyle w:val="CommentReference"/>
+          <w:rStyle w:val="Refdecomentario"/>
         </w:rPr>
         <w:commentReference w:id="14"/>
       </w:r>
@@ -5429,7 +5601,7 @@
     </w:p>
     <w:p>
       <w:pPr>
-        <w:pStyle w:val="ListParagraph"/>
+        <w:pStyle w:val="Prrafodelista"/>
         <w:numPr>
           <w:ilvl w:val="0"/>
           <w:numId w:val="9"/>
@@ -5468,7 +5640,7 @@
       <w:commentRangeEnd w:id="15"/>
       <w:r>
         <w:rPr>
-          <w:rStyle w:val="CommentReference"/>
+          <w:rStyle w:val="Refdecomentario"/>
         </w:rPr>
         <w:commentReference w:id="15"/>
       </w:r>
@@ -5508,7 +5680,7 @@
     </w:p>
     <w:p>
       <w:pPr>
-        <w:pStyle w:val="ListParagraph"/>
+        <w:pStyle w:val="Prrafodelista"/>
         <w:numPr>
           <w:ilvl w:val="1"/>
           <w:numId w:val="4"/>
@@ -5531,7 +5703,6 @@
           <w:szCs w:val="20"/>
           <w:lang w:val="es-ES"/>
         </w:rPr>
-        <w:lastRenderedPageBreak/>
         <w:t>Almacenamiento</w:t>
       </w:r>
     </w:p>
@@ -5576,7 +5747,7 @@
           <w:lang w:val="es-ES"/>
         </w:rPr>
         <w:sectPr>
-          <w:footerReference w:type="default" r:id="rId15"/>
+          <w:footerReference w:type="default" r:id="rId16"/>
           <w:pgSz w:w="11906" w:h="16838"/>
           <w:pgMar w:top="1417" w:right="1701" w:bottom="1417" w:left="1701" w:header="708" w:footer="708" w:gutter="0"/>
           <w:cols w:space="708"/>
@@ -5586,7 +5757,7 @@
     </w:p>
     <w:tbl>
       <w:tblPr>
-        <w:tblStyle w:val="PlainTable3"/>
+        <w:tblStyle w:val="Tablanormal3"/>
         <w:tblW w:w="14317" w:type="dxa"/>
         <w:tblLayout w:type="fixed"/>
         <w:tblLook w:val="04A0" w:firstRow="1" w:lastRow="0" w:firstColumn="1" w:lastColumn="0" w:noHBand="0" w:noVBand="1"/>
@@ -6432,7 +6603,7 @@
             <w:commentRangeEnd w:id="16"/>
             <w:r>
               <w:rPr>
-                <w:rStyle w:val="CommentReference"/>
+                <w:rStyle w:val="Refdecomentario"/>
                 <w:szCs w:val="20"/>
               </w:rPr>
               <w:commentReference w:id="16"/>
@@ -6620,7 +6791,7 @@
             <w:commentRangeEnd w:id="17"/>
             <w:r>
               <w:rPr>
-                <w:rStyle w:val="CommentReference"/>
+                <w:rStyle w:val="Refdecomentario"/>
                 <w:szCs w:val="20"/>
               </w:rPr>
               <w:commentReference w:id="17"/>
@@ -6715,7 +6886,7 @@
             <w:commentRangeEnd w:id="18"/>
             <w:r>
               <w:rPr>
-                <w:rStyle w:val="CommentReference"/>
+                <w:rStyle w:val="Refdecomentario"/>
                 <w:szCs w:val="20"/>
               </w:rPr>
               <w:commentReference w:id="18"/>
@@ -7212,7 +7383,7 @@
             <w:commentRangeEnd w:id="19"/>
             <w:r>
               <w:rPr>
-                <w:rStyle w:val="CommentReference"/>
+                <w:rStyle w:val="Refdecomentario"/>
                 <w:szCs w:val="20"/>
               </w:rPr>
               <w:commentReference w:id="19"/>
@@ -7314,7 +7485,7 @@
             <w:commentRangeEnd w:id="20"/>
             <w:r>
               <w:rPr>
-                <w:rStyle w:val="CommentReference"/>
+                <w:rStyle w:val="Refdecomentario"/>
                 <w:szCs w:val="20"/>
               </w:rPr>
               <w:commentReference w:id="20"/>
@@ -8230,7 +8401,7 @@
             <w:proofErr w:type="spellEnd"/>
             <w:r>
               <w:rPr>
-                <w:rStyle w:val="CommentReference"/>
+                <w:rStyle w:val="Refdecomentario"/>
                 <w:b w:val="0"/>
                 <w:bCs w:val="0"/>
                 <w:caps w:val="0"/>
@@ -8337,7 +8508,7 @@
             <w:proofErr w:type="spellEnd"/>
             <w:r>
               <w:rPr>
-                <w:rStyle w:val="CommentReference"/>
+                <w:rStyle w:val="Refdecomentario"/>
                 <w:b w:val="0"/>
                 <w:bCs w:val="0"/>
                 <w:caps w:val="0"/>
@@ -8444,7 +8615,7 @@
             <w:commentRangeEnd w:id="23"/>
             <w:r>
               <w:rPr>
-                <w:rStyle w:val="CommentReference"/>
+                <w:rStyle w:val="Refdecomentario"/>
                 <w:b w:val="0"/>
                 <w:bCs w:val="0"/>
                 <w:caps w:val="0"/>
@@ -8538,7 +8709,7 @@
             <w:commentRangeEnd w:id="24"/>
             <w:r>
               <w:rPr>
-                <w:rStyle w:val="CommentReference"/>
+                <w:rStyle w:val="Refdecomentario"/>
                 <w:b w:val="0"/>
                 <w:bCs w:val="0"/>
                 <w:caps w:val="0"/>
@@ -8635,7 +8806,7 @@
             <w:commentRangeEnd w:id="25"/>
             <w:r>
               <w:rPr>
-                <w:rStyle w:val="CommentReference"/>
+                <w:rStyle w:val="Refdecomentario"/>
                 <w:b w:val="0"/>
                 <w:bCs w:val="0"/>
                 <w:caps w:val="0"/>
@@ -8729,7 +8900,7 @@
             <w:commentRangeEnd w:id="26"/>
             <w:r>
               <w:rPr>
-                <w:rStyle w:val="CommentReference"/>
+                <w:rStyle w:val="Refdecomentario"/>
                 <w:b w:val="0"/>
                 <w:bCs w:val="0"/>
                 <w:caps w:val="0"/>
@@ -10320,7 +10491,7 @@
     </w:tbl>
     <w:p>
       <w:pPr>
-        <w:pStyle w:val="ListParagraph"/>
+        <w:pStyle w:val="Prrafodelista"/>
         <w:spacing w:before="240" w:line="360" w:lineRule="auto"/>
         <w:ind w:left="1440"/>
         <w:jc w:val="both"/>
@@ -10376,7 +10547,7 @@
       <w:commentRangeEnd w:id="27"/>
       <w:r>
         <w:rPr>
-          <w:rStyle w:val="CommentReference"/>
+          <w:rStyle w:val="Refdecomentario"/>
         </w:rPr>
         <w:commentReference w:id="27"/>
       </w:r>
@@ -10533,7 +10704,31 @@
           <w:szCs w:val="20"/>
           <w:lang w:val="es-ES"/>
         </w:rPr>
-        <w:t xml:space="preserve"> Airbnb </w:t>
+        <w:t xml:space="preserve"> </w:t>
+      </w:r>
+      <w:proofErr w:type="spellStart"/>
+      <w:r>
+        <w:rPr>
+          <w:rFonts w:ascii="Verdana" w:eastAsia="Times New Roman" w:hAnsi="Verdana" w:cs="Times New Roman"/>
+          <w:i/>
+          <w:color w:val="111111"/>
+          <w:sz w:val="20"/>
+          <w:szCs w:val="20"/>
+          <w:lang w:val="es-ES"/>
+        </w:rPr>
+        <w:t>Airbnb</w:t>
+      </w:r>
+      <w:proofErr w:type="spellEnd"/>
+      <w:r>
+        <w:rPr>
+          <w:rFonts w:ascii="Verdana" w:eastAsia="Times New Roman" w:hAnsi="Verdana" w:cs="Times New Roman"/>
+          <w:i/>
+          <w:color w:val="111111"/>
+          <w:sz w:val="20"/>
+          <w:szCs w:val="20"/>
+          <w:lang w:val="es-ES"/>
+        </w:rPr>
+        <w:t xml:space="preserve"> </w:t>
       </w:r>
       <w:r>
         <w:rPr>
@@ -10817,7 +11012,7 @@
       <w:commentRangeEnd w:id="28"/>
       <w:r>
         <w:rPr>
-          <w:rStyle w:val="CommentReference"/>
+          <w:rStyle w:val="Refdecomentario"/>
         </w:rPr>
         <w:commentReference w:id="28"/>
       </w:r>
@@ -10855,7 +11050,7 @@
       <w:commentRangeEnd w:id="29"/>
       <w:r>
         <w:rPr>
-          <w:rStyle w:val="CommentReference"/>
+          <w:rStyle w:val="Refdecomentario"/>
         </w:rPr>
         <w:commentReference w:id="29"/>
       </w:r>
@@ -10884,7 +11079,7 @@
       </w:r>
       <w:r>
         <w:rPr>
-          <w:rStyle w:val="Strong"/>
+          <w:rStyle w:val="Textoennegrita"/>
           <w:rFonts w:ascii="Arial" w:hAnsi="Arial" w:cs="Arial"/>
           <w:color w:val="5A5A5A"/>
           <w:lang w:val="en-US"/>
@@ -10901,7 +11096,7 @@
       </w:r>
       <w:r>
         <w:rPr>
-          <w:rStyle w:val="Strong"/>
+          <w:rStyle w:val="Textoennegrita"/>
           <w:rFonts w:ascii="Arial" w:hAnsi="Arial" w:cs="Arial"/>
           <w:color w:val="5A5A5A"/>
           <w:lang w:val="en-US"/>
@@ -10918,7 +11113,7 @@
       </w:r>
       <w:r>
         <w:rPr>
-          <w:rStyle w:val="Strong"/>
+          <w:rStyle w:val="Textoennegrita"/>
           <w:rFonts w:ascii="Arial" w:hAnsi="Arial" w:cs="Arial"/>
           <w:color w:val="5A5A5A"/>
           <w:lang w:val="en-US"/>
@@ -10971,10 +11166,10 @@
         </w:rPr>
         <w:t>For example, </w:t>
       </w:r>
-      <w:hyperlink r:id="rId16" w:anchor="san-francisco" w:tgtFrame="_blank" w:history="1">
+      <w:hyperlink r:id="rId17" w:anchor="san-francisco" w:tgtFrame="_blank" w:history="1">
         <w:r>
           <w:rPr>
-            <w:rStyle w:val="Hyperlink"/>
+            <w:rStyle w:val="Hipervnculo"/>
             <w:rFonts w:ascii="Arial" w:hAnsi="Arial" w:cs="Arial"/>
             <w:color w:val="1396D9"/>
             <w:lang w:val="en-US"/>
@@ -11015,7 +11210,7 @@
       </w:r>
       <w:r>
         <w:rPr>
-          <w:rStyle w:val="Strong"/>
+          <w:rStyle w:val="Textoennegrita"/>
           <w:rFonts w:ascii="Arial" w:hAnsi="Arial" w:cs="Arial"/>
           <w:color w:val="5A5A5A"/>
           <w:lang w:val="en-US"/>
@@ -11055,7 +11250,7 @@
       </w:r>
       <w:r>
         <w:rPr>
-          <w:rStyle w:val="Strong"/>
+          <w:rStyle w:val="Textoennegrita"/>
           <w:rFonts w:ascii="Arial" w:hAnsi="Arial" w:cs="Arial"/>
           <w:color w:val="5A5A5A"/>
           <w:lang w:val="en-US"/>
@@ -11107,7 +11302,7 @@
       </w:r>
       <w:r>
         <w:rPr>
-          <w:rStyle w:val="Strong"/>
+          <w:rStyle w:val="Textoennegrita"/>
           <w:rFonts w:ascii="Arial" w:hAnsi="Arial" w:cs="Arial"/>
           <w:color w:val="5A5A5A"/>
           <w:lang w:val="en-US"/>
@@ -11124,7 +11319,7 @@
       </w:r>
       <w:r>
         <w:rPr>
-          <w:rStyle w:val="Strong"/>
+          <w:rStyle w:val="Textoennegrita"/>
           <w:rFonts w:ascii="Arial" w:hAnsi="Arial" w:cs="Arial"/>
           <w:color w:val="5A5A5A"/>
           <w:lang w:val="en-US"/>
@@ -11202,7 +11397,7 @@
       </w:pPr>
       <w:r>
         <w:rPr>
-          <w:rStyle w:val="Strong"/>
+          <w:rStyle w:val="Textoennegrita"/>
           <w:rFonts w:ascii="Arial" w:hAnsi="Arial" w:cs="Arial"/>
           <w:color w:val="5A5A5A"/>
           <w:lang w:val="en-US"/>
@@ -11219,7 +11414,7 @@
       </w:r>
       <w:r>
         <w:rPr>
-          <w:rStyle w:val="Strong"/>
+          <w:rStyle w:val="Textoennegrita"/>
           <w:rFonts w:ascii="Arial" w:hAnsi="Arial" w:cs="Arial"/>
           <w:color w:val="5A5A5A"/>
           <w:lang w:val="en-US"/>
@@ -11236,7 +11431,7 @@
       </w:r>
       <w:r>
         <w:rPr>
-          <w:rStyle w:val="Strong"/>
+          <w:rStyle w:val="Textoennegrita"/>
           <w:rFonts w:ascii="Arial" w:hAnsi="Arial" w:cs="Arial"/>
           <w:color w:val="5A5A5A"/>
           <w:lang w:val="en-US"/>
@@ -11253,7 +11448,7 @@
       </w:r>
       <w:r>
         <w:rPr>
-          <w:rStyle w:val="Strong"/>
+          <w:rStyle w:val="Textoennegrita"/>
           <w:rFonts w:ascii="Arial" w:hAnsi="Arial" w:cs="Arial"/>
           <w:color w:val="5A5A5A"/>
           <w:lang w:val="en-US"/>
@@ -11662,7 +11857,7 @@
     </w:p>
     <w:p>
       <w:pPr>
-        <w:pStyle w:val="ListParagraph"/>
+        <w:pStyle w:val="Prrafodelista"/>
         <w:numPr>
           <w:ilvl w:val="0"/>
           <w:numId w:val="1"/>
@@ -11721,7 +11916,27 @@
           <w:szCs w:val="20"/>
           <w:lang w:val="es-ES"/>
         </w:rPr>
-        <w:t xml:space="preserve"> the data, web </w:t>
+        <w:t xml:space="preserve"> </w:t>
+      </w:r>
+      <w:proofErr w:type="spellStart"/>
+      <w:r>
+        <w:rPr>
+          <w:rFonts w:ascii="Verdana" w:hAnsi="Verdana"/>
+          <w:sz w:val="20"/>
+          <w:szCs w:val="20"/>
+          <w:lang w:val="es-ES"/>
+        </w:rPr>
+        <w:t>the</w:t>
+      </w:r>
+      <w:proofErr w:type="spellEnd"/>
+      <w:r>
+        <w:rPr>
+          <w:rFonts w:ascii="Verdana" w:hAnsi="Verdana"/>
+          <w:sz w:val="20"/>
+          <w:szCs w:val="20"/>
+          <w:lang w:val="es-ES"/>
+        </w:rPr>
+        <w:t xml:space="preserve"> data, web </w:t>
       </w:r>
       <w:proofErr w:type="spellStart"/>
       <w:r>
@@ -11737,7 +11952,7 @@
     </w:p>
     <w:p>
       <w:pPr>
-        <w:pStyle w:val="ListParagraph"/>
+        <w:pStyle w:val="Prrafodelista"/>
         <w:numPr>
           <w:ilvl w:val="0"/>
           <w:numId w:val="1"/>
@@ -11761,7 +11976,7 @@
     </w:p>
     <w:p>
       <w:pPr>
-        <w:pStyle w:val="ListParagraph"/>
+        <w:pStyle w:val="Prrafodelista"/>
         <w:numPr>
           <w:ilvl w:val="0"/>
           <w:numId w:val="1"/>
@@ -11804,7 +12019,7 @@
     </w:p>
     <w:p>
       <w:pPr>
-        <w:pStyle w:val="ListParagraph"/>
+        <w:pStyle w:val="Prrafodelista"/>
         <w:numPr>
           <w:ilvl w:val="0"/>
           <w:numId w:val="2"/>
@@ -11828,7 +12043,7 @@
     </w:p>
     <w:p>
       <w:pPr>
-        <w:pStyle w:val="ListParagraph"/>
+        <w:pStyle w:val="Prrafodelista"/>
         <w:numPr>
           <w:ilvl w:val="0"/>
           <w:numId w:val="2"/>
@@ -11886,24 +12101,23 @@
     </w:p>
     <w:sdt>
       <w:sdtPr>
+        <w:rPr>
+          <w:rFonts w:asciiTheme="minorHAnsi" w:eastAsiaTheme="minorEastAsia" w:hAnsiTheme="minorHAnsi" w:cstheme="minorBidi"/>
+          <w:color w:val="auto"/>
+          <w:sz w:val="22"/>
+          <w:szCs w:val="22"/>
+        </w:rPr>
         <w:id w:val="-1288428126"/>
         <w:docPartObj>
           <w:docPartGallery w:val="Bibliographies"/>
           <w:docPartUnique/>
         </w:docPartObj>
       </w:sdtPr>
-      <w:sdtEndPr>
-        <w:rPr>
-          <w:rFonts w:asciiTheme="minorHAnsi" w:eastAsiaTheme="minorEastAsia" w:hAnsiTheme="minorHAnsi" w:cstheme="minorBidi"/>
-          <w:color w:val="auto"/>
-          <w:sz w:val="22"/>
-          <w:szCs w:val="22"/>
-        </w:rPr>
-      </w:sdtEndPr>
+      <w:sdtEndPr/>
       <w:sdtContent>
         <w:p>
           <w:pPr>
-            <w:pStyle w:val="Heading1"/>
+            <w:pStyle w:val="Ttulo1"/>
             <w:rPr>
               <w:lang w:val="en-US"/>
             </w:rPr>
@@ -11914,10 +12128,11 @@
             <w:id w:val="111145805"/>
             <w:bibliography/>
           </w:sdtPr>
+          <w:sdtEndPr/>
           <w:sdtContent>
             <w:p>
               <w:pPr>
-                <w:pStyle w:val="Bibliography"/>
+                <w:pStyle w:val="Bibliografa"/>
                 <w:ind w:left="720" w:hanging="720"/>
                 <w:rPr>
                   <w:noProof/>
@@ -11964,11 +12179,11 @@
             </w:p>
             <w:p>
               <w:pPr>
-                <w:pStyle w:val="Bibliography"/>
+                <w:pStyle w:val="Bibliografa"/>
                 <w:ind w:left="720" w:hanging="720"/>
                 <w:rPr>
                   <w:noProof/>
-                  <w:lang w:val="en-US"/>
+                  <w:lang w:val="es-ES"/>
                 </w:rPr>
               </w:pPr>
               <w:r>
@@ -11990,21 +12205,21 @@
                   <w:i/>
                   <w:iCs/>
                   <w:noProof/>
-                  <w:lang w:val="en-US"/>
+                  <w:lang w:val="es-ES"/>
                 </w:rPr>
                 <w:t>Financial Review</w:t>
               </w:r>
               <w:r>
                 <w:rPr>
                   <w:noProof/>
-                  <w:lang w:val="en-US"/>
+                  <w:lang w:val="es-ES"/>
                 </w:rPr>
                 <w:t>. Obtido em 20 de marzo de 2019, de https://www.afr.com/real-estate/residential/murray-cox-the-australian-data-activist-taking-on-airbnb-20180226-h0wn4g</w:t>
               </w:r>
             </w:p>
             <w:p>
               <w:pPr>
-                <w:pStyle w:val="Bibliography"/>
+                <w:pStyle w:val="Bibliografa"/>
                 <w:ind w:left="720" w:hanging="720"/>
                 <w:rPr>
                   <w:noProof/>
@@ -12041,7 +12256,7 @@
             </w:p>
             <w:p>
               <w:pPr>
-                <w:pStyle w:val="Bibliography"/>
+                <w:pStyle w:val="Bibliografa"/>
                 <w:ind w:left="720" w:hanging="720"/>
                 <w:rPr>
                   <w:noProof/>
@@ -12070,7 +12285,7 @@
             </w:p>
             <w:p>
               <w:pPr>
-                <w:pStyle w:val="Bibliography"/>
+                <w:pStyle w:val="Bibliografa"/>
                 <w:ind w:left="720" w:hanging="720"/>
                 <w:rPr>
                   <w:noProof/>
@@ -12107,7 +12322,7 @@
             </w:p>
             <w:p>
               <w:pPr>
-                <w:pStyle w:val="Bibliography"/>
+                <w:pStyle w:val="Bibliografa"/>
                 <w:ind w:left="720" w:hanging="720"/>
                 <w:rPr>
                   <w:noProof/>
@@ -12177,15 +12392,15 @@
 </file>
 
 <file path=word/comments.xml><?xml version="1.0" encoding="utf-8"?>
-<w:comments xmlns:wpc="http://schemas.microsoft.com/office/word/2010/wordprocessingCanvas" xmlns:cx="http://schemas.microsoft.com/office/drawing/2014/chartex" xmlns:cx1="http://schemas.microsoft.com/office/drawing/2015/9/8/chartex" xmlns:mc="http://schemas.openxmlformats.org/markup-compatibility/2006" xmlns:o="urn:schemas-microsoft-com:office:office" xmlns:r="http://schemas.openxmlformats.org/officeDocument/2006/relationships" xmlns:m="http://schemas.openxmlformats.org/officeDocument/2006/math" xmlns:v="urn:schemas-microsoft-com:vml" xmlns:wp14="http://schemas.microsoft.com/office/word/2010/wordprocessingDrawing" xmlns:wp="http://schemas.openxmlformats.org/drawingml/2006/wordprocessingDrawing" xmlns:w10="urn:schemas-microsoft-com:office:word" xmlns:w="http://schemas.openxmlformats.org/wordprocessingml/2006/main" xmlns:w14="http://schemas.microsoft.com/office/word/2010/wordml" xmlns:w15="http://schemas.microsoft.com/office/word/2012/wordml" xmlns:w16se="http://schemas.microsoft.com/office/word/2015/wordml/symex" xmlns:wpg="http://schemas.microsoft.com/office/word/2010/wordprocessingGroup" xmlns:wpi="http://schemas.microsoft.com/office/word/2010/wordprocessingInk" xmlns:wne="http://schemas.microsoft.com/office/word/2006/wordml" xmlns:wps="http://schemas.microsoft.com/office/word/2010/wordprocessingShape" mc:Ignorable="w14 w15 w16se wp14">
+<w:comments xmlns:wpc="http://schemas.microsoft.com/office/word/2010/wordprocessingCanvas" xmlns:cx="http://schemas.microsoft.com/office/drawing/2014/chartex" xmlns:cx1="http://schemas.microsoft.com/office/drawing/2015/9/8/chartex" xmlns:cx2="http://schemas.microsoft.com/office/drawing/2015/10/21/chartex" xmlns:cx3="http://schemas.microsoft.com/office/drawing/2016/5/9/chartex" xmlns:cx4="http://schemas.microsoft.com/office/drawing/2016/5/10/chartex" xmlns:cx5="http://schemas.microsoft.com/office/drawing/2016/5/11/chartex" xmlns:cx6="http://schemas.microsoft.com/office/drawing/2016/5/12/chartex" xmlns:cx7="http://schemas.microsoft.com/office/drawing/2016/5/13/chartex" xmlns:cx8="http://schemas.microsoft.com/office/drawing/2016/5/14/chartex" xmlns:mc="http://schemas.openxmlformats.org/markup-compatibility/2006" xmlns:aink="http://schemas.microsoft.com/office/drawing/2016/ink" xmlns:am3d="http://schemas.microsoft.com/office/drawing/2017/model3d" xmlns:o="urn:schemas-microsoft-com:office:office" xmlns:r="http://schemas.openxmlformats.org/officeDocument/2006/relationships" xmlns:m="http://schemas.openxmlformats.org/officeDocument/2006/math" xmlns:v="urn:schemas-microsoft-com:vml" xmlns:wp14="http://schemas.microsoft.com/office/word/2010/wordprocessingDrawing" xmlns:wp="http://schemas.openxmlformats.org/drawingml/2006/wordprocessingDrawing" xmlns:w10="urn:schemas-microsoft-com:office:word" xmlns:w="http://schemas.openxmlformats.org/wordprocessingml/2006/main" xmlns:w14="http://schemas.microsoft.com/office/word/2010/wordml" xmlns:w15="http://schemas.microsoft.com/office/word/2012/wordml" xmlns:w16cid="http://schemas.microsoft.com/office/word/2016/wordml/cid" xmlns:w16se="http://schemas.microsoft.com/office/word/2015/wordml/symex" xmlns:wpg="http://schemas.microsoft.com/office/word/2010/wordprocessingGroup" xmlns:wpi="http://schemas.microsoft.com/office/word/2010/wordprocessingInk" xmlns:wne="http://schemas.microsoft.com/office/word/2006/wordml" xmlns:wps="http://schemas.microsoft.com/office/word/2010/wordprocessingShape" mc:Ignorable="w14 w15 w16se w16cid wp14">
   <w:comment w:id="0" w:author="Inês Bolaños" w:date="2019-03-21T11:12:00Z" w:initials="IB">
     <w:p>
       <w:pPr>
-        <w:pStyle w:val="CommentText"/>
-      </w:pPr>
-      <w:r>
-        <w:rPr>
-          <w:rStyle w:val="CommentReference"/>
+        <w:pStyle w:val="Textocomentario"/>
+      </w:pPr>
+      <w:r>
+        <w:rPr>
+          <w:rStyle w:val="Refdecomentario"/>
         </w:rPr>
         <w:annotationRef/>
       </w:r>
@@ -12197,14 +12412,14 @@
   <w:comment w:id="1" w:author="Inês Bolaños" w:date="2019-03-20T20:55:00Z" w:initials="IB">
     <w:p>
       <w:pPr>
-        <w:pStyle w:val="CommentText"/>
-        <w:rPr>
-          <w:lang w:val="es-ES"/>
-        </w:rPr>
-      </w:pPr>
-      <w:r>
-        <w:rPr>
-          <w:rStyle w:val="CommentReference"/>
+        <w:pStyle w:val="Textocomentario"/>
+        <w:rPr>
+          <w:lang w:val="es-ES"/>
+        </w:rPr>
+      </w:pPr>
+      <w:r>
+        <w:rPr>
+          <w:rStyle w:val="Refdecomentario"/>
         </w:rPr>
         <w:annotationRef/>
       </w:r>
@@ -12230,47 +12445,47 @@
       </w:r>
     </w:p>
   </w:comment>
-  <w:comment w:id="2" w:author="Inês Bolaños" w:date="2019-03-20T21:19:00Z" w:initials="IB">
+  <w:comment w:id="3" w:author="Inês Bolaños" w:date="2019-03-20T21:19:00Z" w:initials="IB">
     <w:p>
       <w:pPr>
-        <w:pStyle w:val="CommentText"/>
-        <w:rPr>
-          <w:lang w:val="es-ES"/>
-        </w:rPr>
-      </w:pPr>
-      <w:r>
-        <w:rPr>
-          <w:rStyle w:val="CommentReference"/>
+        <w:pStyle w:val="Textocomentario"/>
+        <w:rPr>
+          <w:lang w:val="es-ES"/>
+        </w:rPr>
+      </w:pPr>
+      <w:r>
+        <w:rPr>
+          <w:rStyle w:val="Refdecomentario"/>
         </w:rPr>
         <w:annotationRef/>
       </w:r>
       <w:r>
         <w:rPr>
-          <w:rStyle w:val="CommentReference"/>
+          <w:rStyle w:val="Refdecomentario"/>
           <w:lang w:val="es-ES"/>
         </w:rPr>
         <w:t>Ex</w:t>
       </w:r>
       <w:r>
         <w:rPr>
-          <w:rStyle w:val="CommentReference"/>
+          <w:rStyle w:val="Refdecomentario"/>
           <w:lang w:val="es-ES"/>
         </w:rPr>
         <w:t>plicar qué es, datos de crecimiento en los últimos años, principales ciudades</w:t>
       </w:r>
     </w:p>
   </w:comment>
-  <w:comment w:id="3" w:author="Inês Bolaños" w:date="2019-03-20T21:21:00Z" w:initials="IB">
+  <w:comment w:id="4" w:author="Inês Bolaños" w:date="2019-03-20T21:21:00Z" w:initials="IB">
     <w:p>
       <w:pPr>
-        <w:pStyle w:val="CommentText"/>
-        <w:rPr>
-          <w:lang w:val="es-ES"/>
-        </w:rPr>
-      </w:pPr>
-      <w:r>
-        <w:rPr>
-          <w:rStyle w:val="CommentReference"/>
+        <w:pStyle w:val="Textocomentario"/>
+        <w:rPr>
+          <w:lang w:val="es-ES"/>
+        </w:rPr>
+      </w:pPr>
+      <w:r>
+        <w:rPr>
+          <w:rStyle w:val="Refdecomentario"/>
         </w:rPr>
         <w:annotationRef/>
       </w:r>
@@ -12290,17 +12505,17 @@
       <w:proofErr w:type="spellEnd"/>
     </w:p>
   </w:comment>
-  <w:comment w:id="4" w:author="Inês Bolaños" w:date="2019-03-20T21:22:00Z" w:initials="IB">
+  <w:comment w:id="5" w:author="Inês Bolaños" w:date="2019-03-20T21:22:00Z" w:initials="IB">
     <w:p>
       <w:pPr>
-        <w:pStyle w:val="CommentText"/>
-        <w:rPr>
-          <w:lang w:val="es-ES"/>
-        </w:rPr>
-      </w:pPr>
-      <w:r>
-        <w:rPr>
-          <w:rStyle w:val="CommentReference"/>
+        <w:pStyle w:val="Textocomentario"/>
+        <w:rPr>
+          <w:lang w:val="es-ES"/>
+        </w:rPr>
+      </w:pPr>
+      <w:r>
+        <w:rPr>
+          <w:rStyle w:val="Refdecomentario"/>
         </w:rPr>
         <w:annotationRef/>
       </w:r>
@@ -12346,17 +12561,17 @@
       </w:r>
     </w:p>
   </w:comment>
-  <w:comment w:id="5" w:author="Inês Bolaños" w:date="2019-03-21T11:13:00Z" w:initials="IB">
+  <w:comment w:id="6" w:author="Inês Bolaños" w:date="2019-03-21T11:13:00Z" w:initials="IB">
     <w:p>
       <w:pPr>
-        <w:pStyle w:val="CommentText"/>
-        <w:rPr>
-          <w:lang w:val="es-ES"/>
-        </w:rPr>
-      </w:pPr>
-      <w:r>
-        <w:rPr>
-          <w:rStyle w:val="CommentReference"/>
+        <w:pStyle w:val="Textocomentario"/>
+        <w:rPr>
+          <w:lang w:val="es-ES"/>
+        </w:rPr>
+      </w:pPr>
+      <w:r>
+        <w:rPr>
+          <w:rStyle w:val="Refdecomentario"/>
         </w:rPr>
         <w:annotationRef/>
       </w:r>
@@ -12382,14 +12597,14 @@
       </w:r>
     </w:p>
   </w:comment>
-  <w:comment w:id="6" w:author="Inês Bolaños" w:date="2019-03-21T13:03:00Z" w:initials="IB">
+  <w:comment w:id="7" w:author="Inês Bolaños" w:date="2019-03-21T13:03:00Z" w:initials="IB">
     <w:p>
       <w:pPr>
-        <w:pStyle w:val="CommentText"/>
-      </w:pPr>
-      <w:r>
-        <w:rPr>
-          <w:rStyle w:val="CommentReference"/>
+        <w:pStyle w:val="Textocomentario"/>
+      </w:pPr>
+      <w:r>
+        <w:rPr>
+          <w:rStyle w:val="Refdecomentario"/>
         </w:rPr>
         <w:annotationRef/>
       </w:r>
@@ -12401,14 +12616,14 @@
   <w:comment w:id="8" w:author="Inês Bolaños" w:date="2019-03-20T21:54:00Z" w:initials="IB">
     <w:p>
       <w:pPr>
-        <w:pStyle w:val="CommentText"/>
-        <w:rPr>
-          <w:lang w:val="es-ES"/>
-        </w:rPr>
-      </w:pPr>
-      <w:r>
-        <w:rPr>
-          <w:rStyle w:val="CommentReference"/>
+        <w:pStyle w:val="Textocomentario"/>
+        <w:rPr>
+          <w:lang w:val="es-ES"/>
+        </w:rPr>
+      </w:pPr>
+      <w:r>
+        <w:rPr>
+          <w:rStyle w:val="Refdecomentario"/>
         </w:rPr>
         <w:annotationRef/>
       </w:r>
@@ -12423,14 +12638,14 @@
   <w:comment w:id="9" w:author="Inês Bolaños" w:date="2019-03-20T21:56:00Z" w:initials="IB">
     <w:p>
       <w:pPr>
-        <w:pStyle w:val="CommentText"/>
-        <w:rPr>
-          <w:lang w:val="es-ES"/>
-        </w:rPr>
-      </w:pPr>
-      <w:r>
-        <w:rPr>
-          <w:rStyle w:val="CommentReference"/>
+        <w:pStyle w:val="Textocomentario"/>
+        <w:rPr>
+          <w:lang w:val="es-ES"/>
+        </w:rPr>
+      </w:pPr>
+      <w:r>
+        <w:rPr>
+          <w:rStyle w:val="Refdecomentario"/>
         </w:rPr>
         <w:annotationRef/>
       </w:r>
@@ -12445,14 +12660,14 @@
   <w:comment w:id="10" w:author="Inês Bolaños" w:date="2019-03-20T21:53:00Z" w:initials="IB">
     <w:p>
       <w:pPr>
-        <w:pStyle w:val="CommentText"/>
-        <w:rPr>
-          <w:lang w:val="es-ES"/>
-        </w:rPr>
-      </w:pPr>
-      <w:r>
-        <w:rPr>
-          <w:rStyle w:val="CommentReference"/>
+        <w:pStyle w:val="Textocomentario"/>
+        <w:rPr>
+          <w:lang w:val="es-ES"/>
+        </w:rPr>
+      </w:pPr>
+      <w:r>
+        <w:rPr>
+          <w:rStyle w:val="Refdecomentario"/>
         </w:rPr>
         <w:annotationRef/>
       </w:r>
@@ -12467,14 +12682,14 @@
   <w:comment w:id="11" w:author="Inês Bolaños" w:date="2019-03-20T23:22:00Z" w:initials="IB">
     <w:p>
       <w:pPr>
-        <w:pStyle w:val="CommentText"/>
-        <w:rPr>
-          <w:lang w:val="es-ES"/>
-        </w:rPr>
-      </w:pPr>
-      <w:r>
-        <w:rPr>
-          <w:rStyle w:val="CommentReference"/>
+        <w:pStyle w:val="Textocomentario"/>
+        <w:rPr>
+          <w:lang w:val="es-ES"/>
+        </w:rPr>
+      </w:pPr>
+      <w:r>
+        <w:rPr>
+          <w:rStyle w:val="Refdecomentario"/>
         </w:rPr>
         <w:annotationRef/>
       </w:r>
@@ -12489,14 +12704,14 @@
   <w:comment w:id="12" w:author="Inês Bolaños" w:date="2019-03-20T23:25:00Z" w:initials="IB">
     <w:p>
       <w:pPr>
-        <w:pStyle w:val="CommentText"/>
-        <w:rPr>
-          <w:lang w:val="es-ES"/>
-        </w:rPr>
-      </w:pPr>
-      <w:r>
-        <w:rPr>
-          <w:rStyle w:val="CommentReference"/>
+        <w:pStyle w:val="Textocomentario"/>
+        <w:rPr>
+          <w:lang w:val="es-ES"/>
+        </w:rPr>
+      </w:pPr>
+      <w:r>
+        <w:rPr>
+          <w:rStyle w:val="Refdecomentario"/>
         </w:rPr>
         <w:annotationRef/>
       </w:r>
@@ -12511,14 +12726,14 @@
   <w:comment w:id="13" w:author="Inês Bolaños" w:date="2019-03-20T23:25:00Z" w:initials="IB">
     <w:p>
       <w:pPr>
-        <w:pStyle w:val="CommentText"/>
-        <w:rPr>
-          <w:lang w:val="es-ES"/>
-        </w:rPr>
-      </w:pPr>
-      <w:r>
-        <w:rPr>
-          <w:rStyle w:val="CommentReference"/>
+        <w:pStyle w:val="Textocomentario"/>
+        <w:rPr>
+          <w:lang w:val="es-ES"/>
+        </w:rPr>
+      </w:pPr>
+      <w:r>
+        <w:rPr>
+          <w:rStyle w:val="Refdecomentario"/>
         </w:rPr>
         <w:annotationRef/>
       </w:r>
@@ -12533,14 +12748,14 @@
   <w:comment w:id="14" w:author="Inês Bolaños" w:date="2019-03-20T23:32:00Z" w:initials="IB">
     <w:p>
       <w:pPr>
-        <w:pStyle w:val="CommentText"/>
-        <w:rPr>
-          <w:lang w:val="es-ES"/>
-        </w:rPr>
-      </w:pPr>
-      <w:r>
-        <w:rPr>
-          <w:rStyle w:val="CommentReference"/>
+        <w:pStyle w:val="Textocomentario"/>
+        <w:rPr>
+          <w:lang w:val="es-ES"/>
+        </w:rPr>
+      </w:pPr>
+      <w:r>
+        <w:rPr>
+          <w:rStyle w:val="Refdecomentario"/>
         </w:rPr>
         <w:annotationRef/>
       </w:r>
@@ -12555,14 +12770,14 @@
   <w:comment w:id="15" w:author="Inês Bolaños" w:date="2019-03-20T23:33:00Z" w:initials="IB">
     <w:p>
       <w:pPr>
-        <w:pStyle w:val="CommentText"/>
-        <w:rPr>
-          <w:lang w:val="es-ES"/>
-        </w:rPr>
-      </w:pPr>
-      <w:r>
-        <w:rPr>
-          <w:rStyle w:val="CommentReference"/>
+        <w:pStyle w:val="Textocomentario"/>
+        <w:rPr>
+          <w:lang w:val="es-ES"/>
+        </w:rPr>
+      </w:pPr>
+      <w:r>
+        <w:rPr>
+          <w:rStyle w:val="Refdecomentario"/>
         </w:rPr>
         <w:annotationRef/>
       </w:r>
@@ -12577,14 +12792,14 @@
   <w:comment w:id="16" w:author="Inês Bolaños" w:date="2019-03-20T23:50:00Z" w:initials="IB">
     <w:p>
       <w:pPr>
-        <w:pStyle w:val="CommentText"/>
-        <w:rPr>
-          <w:lang w:val="es-ES"/>
-        </w:rPr>
-      </w:pPr>
-      <w:r>
-        <w:rPr>
-          <w:rStyle w:val="CommentReference"/>
+        <w:pStyle w:val="Textocomentario"/>
+        <w:rPr>
+          <w:lang w:val="es-ES"/>
+        </w:rPr>
+      </w:pPr>
+      <w:r>
+        <w:rPr>
+          <w:rStyle w:val="Refdecomentario"/>
         </w:rPr>
         <w:annotationRef/>
       </w:r>
@@ -12599,14 +12814,14 @@
   <w:comment w:id="17" w:author="Inês Bolaños" w:date="2019-03-20T23:52:00Z" w:initials="IB">
     <w:p>
       <w:pPr>
-        <w:pStyle w:val="CommentText"/>
-        <w:rPr>
-          <w:lang w:val="es-ES"/>
-        </w:rPr>
-      </w:pPr>
-      <w:r>
-        <w:rPr>
-          <w:rStyle w:val="CommentReference"/>
+        <w:pStyle w:val="Textocomentario"/>
+        <w:rPr>
+          <w:lang w:val="es-ES"/>
+        </w:rPr>
+      </w:pPr>
+      <w:r>
+        <w:rPr>
+          <w:rStyle w:val="Refdecomentario"/>
         </w:rPr>
         <w:annotationRef/>
       </w:r>
@@ -12621,14 +12836,14 @@
   <w:comment w:id="18" w:author="Inês Bolaños" w:date="2019-03-20T23:52:00Z" w:initials="IB">
     <w:p>
       <w:pPr>
-        <w:pStyle w:val="CommentText"/>
-        <w:rPr>
-          <w:lang w:val="es-ES"/>
-        </w:rPr>
-      </w:pPr>
-      <w:r>
-        <w:rPr>
-          <w:rStyle w:val="CommentReference"/>
+        <w:pStyle w:val="Textocomentario"/>
+        <w:rPr>
+          <w:lang w:val="es-ES"/>
+        </w:rPr>
+      </w:pPr>
+      <w:r>
+        <w:rPr>
+          <w:rStyle w:val="Refdecomentario"/>
         </w:rPr>
         <w:annotationRef/>
       </w:r>
@@ -12643,14 +12858,14 @@
   <w:comment w:id="19" w:author="Inês Bolaños" w:date="2019-03-20T23:53:00Z" w:initials="IB">
     <w:p>
       <w:pPr>
-        <w:pStyle w:val="CommentText"/>
-        <w:rPr>
-          <w:lang w:val="es-ES"/>
-        </w:rPr>
-      </w:pPr>
-      <w:r>
-        <w:rPr>
-          <w:rStyle w:val="CommentReference"/>
+        <w:pStyle w:val="Textocomentario"/>
+        <w:rPr>
+          <w:lang w:val="es-ES"/>
+        </w:rPr>
+      </w:pPr>
+      <w:r>
+        <w:rPr>
+          <w:rStyle w:val="Refdecomentario"/>
         </w:rPr>
         <w:annotationRef/>
       </w:r>
@@ -12665,14 +12880,14 @@
   <w:comment w:id="20" w:author="Inês Bolaños" w:date="2019-03-20T23:53:00Z" w:initials="IB">
     <w:p>
       <w:pPr>
-        <w:pStyle w:val="CommentText"/>
-        <w:rPr>
-          <w:lang w:val="es-ES"/>
-        </w:rPr>
-      </w:pPr>
-      <w:r>
-        <w:rPr>
-          <w:rStyle w:val="CommentReference"/>
+        <w:pStyle w:val="Textocomentario"/>
+        <w:rPr>
+          <w:lang w:val="es-ES"/>
+        </w:rPr>
+      </w:pPr>
+      <w:r>
+        <w:rPr>
+          <w:rStyle w:val="Refdecomentario"/>
         </w:rPr>
         <w:annotationRef/>
       </w:r>
@@ -12687,14 +12902,14 @@
   <w:comment w:id="21" w:author="Inês Bolaños" w:date="2019-03-20T23:55:00Z" w:initials="IB">
     <w:p>
       <w:pPr>
-        <w:pStyle w:val="CommentText"/>
-        <w:rPr>
-          <w:lang w:val="es-ES"/>
-        </w:rPr>
-      </w:pPr>
-      <w:r>
-        <w:rPr>
-          <w:rStyle w:val="CommentReference"/>
+        <w:pStyle w:val="Textocomentario"/>
+        <w:rPr>
+          <w:lang w:val="es-ES"/>
+        </w:rPr>
+      </w:pPr>
+      <w:r>
+        <w:rPr>
+          <w:rStyle w:val="Refdecomentario"/>
         </w:rPr>
         <w:annotationRef/>
       </w:r>
@@ -12709,14 +12924,14 @@
   <w:comment w:id="22" w:author="Inês Bolaños" w:date="2019-03-20T23:55:00Z" w:initials="IB">
     <w:p>
       <w:pPr>
-        <w:pStyle w:val="CommentText"/>
-        <w:rPr>
-          <w:lang w:val="es-ES"/>
-        </w:rPr>
-      </w:pPr>
-      <w:r>
-        <w:rPr>
-          <w:rStyle w:val="CommentReference"/>
+        <w:pStyle w:val="Textocomentario"/>
+        <w:rPr>
+          <w:lang w:val="es-ES"/>
+        </w:rPr>
+      </w:pPr>
+      <w:r>
+        <w:rPr>
+          <w:rStyle w:val="Refdecomentario"/>
         </w:rPr>
         <w:annotationRef/>
       </w:r>
@@ -12731,14 +12946,14 @@
   <w:comment w:id="23" w:author="Inês Bolaños" w:date="2019-03-20T23:56:00Z" w:initials="IB">
     <w:p>
       <w:pPr>
-        <w:pStyle w:val="CommentText"/>
-        <w:rPr>
-          <w:lang w:val="es-ES"/>
-        </w:rPr>
-      </w:pPr>
-      <w:r>
-        <w:rPr>
-          <w:rStyle w:val="CommentReference"/>
+        <w:pStyle w:val="Textocomentario"/>
+        <w:rPr>
+          <w:lang w:val="es-ES"/>
+        </w:rPr>
+      </w:pPr>
+      <w:r>
+        <w:rPr>
+          <w:rStyle w:val="Refdecomentario"/>
         </w:rPr>
         <w:annotationRef/>
       </w:r>
@@ -12753,14 +12968,14 @@
   <w:comment w:id="24" w:author="Inês Bolaños" w:date="2019-03-20T23:56:00Z" w:initials="IB">
     <w:p>
       <w:pPr>
-        <w:pStyle w:val="CommentText"/>
-        <w:rPr>
-          <w:lang w:val="es-ES"/>
-        </w:rPr>
-      </w:pPr>
-      <w:r>
-        <w:rPr>
-          <w:rStyle w:val="CommentReference"/>
+        <w:pStyle w:val="Textocomentario"/>
+        <w:rPr>
+          <w:lang w:val="es-ES"/>
+        </w:rPr>
+      </w:pPr>
+      <w:r>
+        <w:rPr>
+          <w:rStyle w:val="Refdecomentario"/>
         </w:rPr>
         <w:annotationRef/>
       </w:r>
@@ -12775,14 +12990,14 @@
   <w:comment w:id="25" w:author="Inês Bolaños" w:date="2019-03-20T23:56:00Z" w:initials="IB">
     <w:p>
       <w:pPr>
-        <w:pStyle w:val="CommentText"/>
-        <w:rPr>
-          <w:lang w:val="es-ES"/>
-        </w:rPr>
-      </w:pPr>
-      <w:r>
-        <w:rPr>
-          <w:rStyle w:val="CommentReference"/>
+        <w:pStyle w:val="Textocomentario"/>
+        <w:rPr>
+          <w:lang w:val="es-ES"/>
+        </w:rPr>
+      </w:pPr>
+      <w:r>
+        <w:rPr>
+          <w:rStyle w:val="Refdecomentario"/>
         </w:rPr>
         <w:annotationRef/>
       </w:r>
@@ -12797,14 +13012,14 @@
   <w:comment w:id="26" w:author="Inês Bolaños" w:date="2019-03-20T23:56:00Z" w:initials="IB">
     <w:p>
       <w:pPr>
-        <w:pStyle w:val="CommentText"/>
-        <w:rPr>
-          <w:lang w:val="es-ES"/>
-        </w:rPr>
-      </w:pPr>
-      <w:r>
-        <w:rPr>
-          <w:rStyle w:val="CommentReference"/>
+        <w:pStyle w:val="Textocomentario"/>
+        <w:rPr>
+          <w:lang w:val="es-ES"/>
+        </w:rPr>
+      </w:pPr>
+      <w:r>
+        <w:rPr>
+          <w:rStyle w:val="Refdecomentario"/>
         </w:rPr>
         <w:annotationRef/>
       </w:r>
@@ -12819,14 +13034,14 @@
   <w:comment w:id="27" w:author="Inês Bolaños" w:date="2019-03-20T23:58:00Z" w:initials="IB">
     <w:p>
       <w:pPr>
-        <w:pStyle w:val="CommentText"/>
-        <w:rPr>
-          <w:lang w:val="es-ES"/>
-        </w:rPr>
-      </w:pPr>
-      <w:r>
-        <w:rPr>
-          <w:rStyle w:val="CommentReference"/>
+        <w:pStyle w:val="Textocomentario"/>
+        <w:rPr>
+          <w:lang w:val="es-ES"/>
+        </w:rPr>
+      </w:pPr>
+      <w:r>
+        <w:rPr>
+          <w:rStyle w:val="Refdecomentario"/>
         </w:rPr>
         <w:annotationRef/>
       </w:r>
@@ -12841,14 +13056,14 @@
   <w:comment w:id="28" w:author="Inês Bolaños" w:date="2019-03-21T00:19:00Z" w:initials="IB">
     <w:p>
       <w:pPr>
-        <w:pStyle w:val="CommentText"/>
-        <w:rPr>
-          <w:lang w:val="es-ES"/>
-        </w:rPr>
-      </w:pPr>
-      <w:r>
-        <w:rPr>
-          <w:rStyle w:val="CommentReference"/>
+        <w:pStyle w:val="Textocomentario"/>
+        <w:rPr>
+          <w:lang w:val="es-ES"/>
+        </w:rPr>
+      </w:pPr>
+      <w:r>
+        <w:rPr>
+          <w:rStyle w:val="Refdecomentario"/>
         </w:rPr>
         <w:annotationRef/>
       </w:r>
@@ -12863,14 +13078,14 @@
   <w:comment w:id="29" w:author="Inês Bolaños" w:date="2019-03-21T00:22:00Z" w:initials="IB">
     <w:p>
       <w:pPr>
-        <w:pStyle w:val="CommentText"/>
-        <w:rPr>
-          <w:lang w:val="es-ES"/>
-        </w:rPr>
-      </w:pPr>
-      <w:r>
-        <w:rPr>
-          <w:rStyle w:val="CommentReference"/>
+        <w:pStyle w:val="Textocomentario"/>
+        <w:rPr>
+          <w:lang w:val="es-ES"/>
+        </w:rPr>
+      </w:pPr>
+      <w:r>
+        <w:rPr>
+          <w:rStyle w:val="Refdecomentario"/>
         </w:rPr>
         <w:annotationRef/>
       </w:r>
@@ -12886,7 +13101,7 @@
 </file>
 
 <file path=word/commentsExtended.xml><?xml version="1.0" encoding="utf-8"?>
-<w15:commentsEx xmlns:wpc="http://schemas.microsoft.com/office/word/2010/wordprocessingCanvas" xmlns:cx="http://schemas.microsoft.com/office/drawing/2014/chartex" xmlns:cx1="http://schemas.microsoft.com/office/drawing/2015/9/8/chartex" xmlns:mc="http://schemas.openxmlformats.org/markup-compatibility/2006" xmlns:o="urn:schemas-microsoft-com:office:office" xmlns:r="http://schemas.openxmlformats.org/officeDocument/2006/relationships" xmlns:m="http://schemas.openxmlformats.org/officeDocument/2006/math" xmlns:v="urn:schemas-microsoft-com:vml" xmlns:wp14="http://schemas.microsoft.com/office/word/2010/wordprocessingDrawing" xmlns:wp="http://schemas.openxmlformats.org/drawingml/2006/wordprocessingDrawing" xmlns:w10="urn:schemas-microsoft-com:office:word" xmlns:w="http://schemas.openxmlformats.org/wordprocessingml/2006/main" xmlns:w14="http://schemas.microsoft.com/office/word/2010/wordml" xmlns:w15="http://schemas.microsoft.com/office/word/2012/wordml" xmlns:w16se="http://schemas.microsoft.com/office/word/2015/wordml/symex" xmlns:wpg="http://schemas.microsoft.com/office/word/2010/wordprocessingGroup" xmlns:wpi="http://schemas.microsoft.com/office/word/2010/wordprocessingInk" xmlns:wne="http://schemas.microsoft.com/office/word/2006/wordml" xmlns:wps="http://schemas.microsoft.com/office/word/2010/wordprocessingShape" mc:Ignorable="w14 w15 w16se wp14">
+<w15:commentsEx xmlns:wpc="http://schemas.microsoft.com/office/word/2010/wordprocessingCanvas" xmlns:cx="http://schemas.microsoft.com/office/drawing/2014/chartex" xmlns:cx1="http://schemas.microsoft.com/office/drawing/2015/9/8/chartex" xmlns:cx2="http://schemas.microsoft.com/office/drawing/2015/10/21/chartex" xmlns:cx3="http://schemas.microsoft.com/office/drawing/2016/5/9/chartex" xmlns:cx4="http://schemas.microsoft.com/office/drawing/2016/5/10/chartex" xmlns:cx5="http://schemas.microsoft.com/office/drawing/2016/5/11/chartex" xmlns:cx6="http://schemas.microsoft.com/office/drawing/2016/5/12/chartex" xmlns:cx7="http://schemas.microsoft.com/office/drawing/2016/5/13/chartex" xmlns:cx8="http://schemas.microsoft.com/office/drawing/2016/5/14/chartex" xmlns:mc="http://schemas.openxmlformats.org/markup-compatibility/2006" xmlns:aink="http://schemas.microsoft.com/office/drawing/2016/ink" xmlns:am3d="http://schemas.microsoft.com/office/drawing/2017/model3d" xmlns:o="urn:schemas-microsoft-com:office:office" xmlns:r="http://schemas.openxmlformats.org/officeDocument/2006/relationships" xmlns:m="http://schemas.openxmlformats.org/officeDocument/2006/math" xmlns:v="urn:schemas-microsoft-com:vml" xmlns:wp14="http://schemas.microsoft.com/office/word/2010/wordprocessingDrawing" xmlns:wp="http://schemas.openxmlformats.org/drawingml/2006/wordprocessingDrawing" xmlns:w10="urn:schemas-microsoft-com:office:word" xmlns:w="http://schemas.openxmlformats.org/wordprocessingml/2006/main" xmlns:w14="http://schemas.microsoft.com/office/word/2010/wordml" xmlns:w15="http://schemas.microsoft.com/office/word/2012/wordml" xmlns:w16cid="http://schemas.microsoft.com/office/word/2016/wordml/cid" xmlns:w16se="http://schemas.microsoft.com/office/word/2015/wordml/symex" xmlns:wpg="http://schemas.microsoft.com/office/word/2010/wordprocessingGroup" xmlns:wpi="http://schemas.microsoft.com/office/word/2010/wordprocessingInk" xmlns:wne="http://schemas.microsoft.com/office/word/2006/wordml" xmlns:wps="http://schemas.microsoft.com/office/word/2010/wordprocessingShape" mc:Ignorable="w14 w15 w16se w16cid wp14">
   <w15:commentEx w15:paraId="0093D489" w15:done="0"/>
   <w15:commentEx w15:paraId="4A18F060" w15:done="0"/>
   <w15:commentEx w15:paraId="4CDA9E1C" w15:done="0"/>
@@ -12919,8 +13134,42 @@
 </w15:commentsEx>
 </file>
 
+<file path=word/commentsIds.xml><?xml version="1.0" encoding="utf-8"?>
+<w16cid:commentsIds xmlns:wpc="http://schemas.microsoft.com/office/word/2010/wordprocessingCanvas" xmlns:cx="http://schemas.microsoft.com/office/drawing/2014/chartex" xmlns:cx1="http://schemas.microsoft.com/office/drawing/2015/9/8/chartex" xmlns:cx2="http://schemas.microsoft.com/office/drawing/2015/10/21/chartex" xmlns:cx3="http://schemas.microsoft.com/office/drawing/2016/5/9/chartex" xmlns:cx4="http://schemas.microsoft.com/office/drawing/2016/5/10/chartex" xmlns:cx5="http://schemas.microsoft.com/office/drawing/2016/5/11/chartex" xmlns:cx6="http://schemas.microsoft.com/office/drawing/2016/5/12/chartex" xmlns:cx7="http://schemas.microsoft.com/office/drawing/2016/5/13/chartex" xmlns:cx8="http://schemas.microsoft.com/office/drawing/2016/5/14/chartex" xmlns:mc="http://schemas.openxmlformats.org/markup-compatibility/2006" xmlns:aink="http://schemas.microsoft.com/office/drawing/2016/ink" xmlns:am3d="http://schemas.microsoft.com/office/drawing/2017/model3d" xmlns:o="urn:schemas-microsoft-com:office:office" xmlns:r="http://schemas.openxmlformats.org/officeDocument/2006/relationships" xmlns:m="http://schemas.openxmlformats.org/officeDocument/2006/math" xmlns:v="urn:schemas-microsoft-com:vml" xmlns:wp14="http://schemas.microsoft.com/office/word/2010/wordprocessingDrawing" xmlns:wp="http://schemas.openxmlformats.org/drawingml/2006/wordprocessingDrawing" xmlns:w10="urn:schemas-microsoft-com:office:word" xmlns:w="http://schemas.openxmlformats.org/wordprocessingml/2006/main" xmlns:w14="http://schemas.microsoft.com/office/word/2010/wordml" xmlns:w15="http://schemas.microsoft.com/office/word/2012/wordml" xmlns:w16cid="http://schemas.microsoft.com/office/word/2016/wordml/cid" xmlns:w16se="http://schemas.microsoft.com/office/word/2015/wordml/symex" xmlns:wpg="http://schemas.microsoft.com/office/word/2010/wordprocessingGroup" xmlns:wpi="http://schemas.microsoft.com/office/word/2010/wordprocessingInk" xmlns:wne="http://schemas.microsoft.com/office/word/2006/wordml" xmlns:wps="http://schemas.microsoft.com/office/word/2010/wordprocessingShape" mc:Ignorable="w14 w15 w16se w16cid wp14">
+  <w16cid:commentId w16cid:paraId="0093D489" w16cid:durableId="203E581B"/>
+  <w16cid:commentId w16cid:paraId="4A18F060" w16cid:durableId="203E581C"/>
+  <w16cid:commentId w16cid:paraId="4CDA9E1C" w16cid:durableId="203E581D"/>
+  <w16cid:commentId w16cid:paraId="79F06CD6" w16cid:durableId="203E581E"/>
+  <w16cid:commentId w16cid:paraId="178C57B0" w16cid:durableId="203E581F"/>
+  <w16cid:commentId w16cid:paraId="5F0DA523" w16cid:durableId="203E5820"/>
+  <w16cid:commentId w16cid:paraId="3E021322" w16cid:durableId="203E5821"/>
+  <w16cid:commentId w16cid:paraId="16AC5FFF" w16cid:durableId="203E5822"/>
+  <w16cid:commentId w16cid:paraId="7A8AA669" w16cid:durableId="203E5823"/>
+  <w16cid:commentId w16cid:paraId="341EFE6F" w16cid:durableId="203E5824"/>
+  <w16cid:commentId w16cid:paraId="6E19902C" w16cid:durableId="203E5825"/>
+  <w16cid:commentId w16cid:paraId="69E0F0F9" w16cid:durableId="203E5826"/>
+  <w16cid:commentId w16cid:paraId="296C7799" w16cid:durableId="203E5827"/>
+  <w16cid:commentId w16cid:paraId="1F586DFC" w16cid:durableId="203E5828"/>
+  <w16cid:commentId w16cid:paraId="7AF90F51" w16cid:durableId="203E5829"/>
+  <w16cid:commentId w16cid:paraId="787A30A6" w16cid:durableId="203E582A"/>
+  <w16cid:commentId w16cid:paraId="7E5CF96A" w16cid:durableId="203E582B"/>
+  <w16cid:commentId w16cid:paraId="313141B6" w16cid:durableId="203E582C"/>
+  <w16cid:commentId w16cid:paraId="62878007" w16cid:durableId="203E582D"/>
+  <w16cid:commentId w16cid:paraId="7790F283" w16cid:durableId="203E582E"/>
+  <w16cid:commentId w16cid:paraId="4E7E9290" w16cid:durableId="203E582F"/>
+  <w16cid:commentId w16cid:paraId="152CA9B9" w16cid:durableId="203E5830"/>
+  <w16cid:commentId w16cid:paraId="7F04BA00" w16cid:durableId="203E5831"/>
+  <w16cid:commentId w16cid:paraId="5FC9D6C9" w16cid:durableId="203E5832"/>
+  <w16cid:commentId w16cid:paraId="379D234F" w16cid:durableId="203E5833"/>
+  <w16cid:commentId w16cid:paraId="69B742A1" w16cid:durableId="203E5834"/>
+  <w16cid:commentId w16cid:paraId="2A24C936" w16cid:durableId="203E5835"/>
+  <w16cid:commentId w16cid:paraId="7A2CEAA6" w16cid:durableId="203E5836"/>
+  <w16cid:commentId w16cid:paraId="594EDCEB" w16cid:durableId="203E5837"/>
+</w16cid:commentsIds>
+</file>
+
 <file path=word/endnotes.xml><?xml version="1.0" encoding="utf-8"?>
-<w:endnotes xmlns:wpc="http://schemas.microsoft.com/office/word/2010/wordprocessingCanvas" xmlns:cx="http://schemas.microsoft.com/office/drawing/2014/chartex" xmlns:cx1="http://schemas.microsoft.com/office/drawing/2015/9/8/chartex" xmlns:mc="http://schemas.openxmlformats.org/markup-compatibility/2006" xmlns:o="urn:schemas-microsoft-com:office:office" xmlns:r="http://schemas.openxmlformats.org/officeDocument/2006/relationships" xmlns:m="http://schemas.openxmlformats.org/officeDocument/2006/math" xmlns:v="urn:schemas-microsoft-com:vml" xmlns:wp14="http://schemas.microsoft.com/office/word/2010/wordprocessingDrawing" xmlns:wp="http://schemas.openxmlformats.org/drawingml/2006/wordprocessingDrawing" xmlns:w10="urn:schemas-microsoft-com:office:word" xmlns:w="http://schemas.openxmlformats.org/wordprocessingml/2006/main" xmlns:w14="http://schemas.microsoft.com/office/word/2010/wordml" xmlns:w15="http://schemas.microsoft.com/office/word/2012/wordml" xmlns:w16se="http://schemas.microsoft.com/office/word/2015/wordml/symex" xmlns:wpg="http://schemas.microsoft.com/office/word/2010/wordprocessingGroup" xmlns:wpi="http://schemas.microsoft.com/office/word/2010/wordprocessingInk" xmlns:wne="http://schemas.microsoft.com/office/word/2006/wordml" xmlns:wps="http://schemas.microsoft.com/office/word/2010/wordprocessingShape" mc:Ignorable="w14 w15 w16se wp14">
+<w:endnotes xmlns:wpc="http://schemas.microsoft.com/office/word/2010/wordprocessingCanvas" xmlns:cx="http://schemas.microsoft.com/office/drawing/2014/chartex" xmlns:cx1="http://schemas.microsoft.com/office/drawing/2015/9/8/chartex" xmlns:cx2="http://schemas.microsoft.com/office/drawing/2015/10/21/chartex" xmlns:cx3="http://schemas.microsoft.com/office/drawing/2016/5/9/chartex" xmlns:cx4="http://schemas.microsoft.com/office/drawing/2016/5/10/chartex" xmlns:cx5="http://schemas.microsoft.com/office/drawing/2016/5/11/chartex" xmlns:cx6="http://schemas.microsoft.com/office/drawing/2016/5/12/chartex" xmlns:cx7="http://schemas.microsoft.com/office/drawing/2016/5/13/chartex" xmlns:cx8="http://schemas.microsoft.com/office/drawing/2016/5/14/chartex" xmlns:mc="http://schemas.openxmlformats.org/markup-compatibility/2006" xmlns:aink="http://schemas.microsoft.com/office/drawing/2016/ink" xmlns:am3d="http://schemas.microsoft.com/office/drawing/2017/model3d" xmlns:o="urn:schemas-microsoft-com:office:office" xmlns:r="http://schemas.openxmlformats.org/officeDocument/2006/relationships" xmlns:m="http://schemas.openxmlformats.org/officeDocument/2006/math" xmlns:v="urn:schemas-microsoft-com:vml" xmlns:wp14="http://schemas.microsoft.com/office/word/2010/wordprocessingDrawing" xmlns:wp="http://schemas.openxmlformats.org/drawingml/2006/wordprocessingDrawing" xmlns:w10="urn:schemas-microsoft-com:office:word" xmlns:w="http://schemas.openxmlformats.org/wordprocessingml/2006/main" xmlns:w14="http://schemas.microsoft.com/office/word/2010/wordml" xmlns:w15="http://schemas.microsoft.com/office/word/2012/wordml" xmlns:w16cid="http://schemas.microsoft.com/office/word/2016/wordml/cid" xmlns:w16se="http://schemas.microsoft.com/office/word/2015/wordml/symex" xmlns:wpg="http://schemas.microsoft.com/office/word/2010/wordprocessingGroup" xmlns:wpi="http://schemas.microsoft.com/office/word/2010/wordprocessingInk" xmlns:wne="http://schemas.microsoft.com/office/word/2006/wordml" xmlns:wps="http://schemas.microsoft.com/office/word/2010/wordprocessingShape" mc:Ignorable="w14 w15 w16se w16cid wp14">
   <w:endnote w:type="separator" w:id="-1">
     <w:p>
       <w:pPr>
@@ -12945,7 +13194,7 @@
 </file>
 
 <file path=word/footer1.xml><?xml version="1.0" encoding="utf-8"?>
-<w:ftr xmlns:wpc="http://schemas.microsoft.com/office/word/2010/wordprocessingCanvas" xmlns:cx="http://schemas.microsoft.com/office/drawing/2014/chartex" xmlns:cx1="http://schemas.microsoft.com/office/drawing/2015/9/8/chartex" xmlns:mc="http://schemas.openxmlformats.org/markup-compatibility/2006" xmlns:o="urn:schemas-microsoft-com:office:office" xmlns:r="http://schemas.openxmlformats.org/officeDocument/2006/relationships" xmlns:m="http://schemas.openxmlformats.org/officeDocument/2006/math" xmlns:v="urn:schemas-microsoft-com:vml" xmlns:wp14="http://schemas.microsoft.com/office/word/2010/wordprocessingDrawing" xmlns:wp="http://schemas.openxmlformats.org/drawingml/2006/wordprocessingDrawing" xmlns:w10="urn:schemas-microsoft-com:office:word" xmlns:w="http://schemas.openxmlformats.org/wordprocessingml/2006/main" xmlns:w14="http://schemas.microsoft.com/office/word/2010/wordml" xmlns:w15="http://schemas.microsoft.com/office/word/2012/wordml" xmlns:w16se="http://schemas.microsoft.com/office/word/2015/wordml/symex" xmlns:wpg="http://schemas.microsoft.com/office/word/2010/wordprocessingGroup" xmlns:wpi="http://schemas.microsoft.com/office/word/2010/wordprocessingInk" xmlns:wne="http://schemas.microsoft.com/office/word/2006/wordml" xmlns:wps="http://schemas.microsoft.com/office/word/2010/wordprocessingShape" mc:Ignorable="w14 w15 w16se wp14">
+<w:ftr xmlns:wpc="http://schemas.microsoft.com/office/word/2010/wordprocessingCanvas" xmlns:cx="http://schemas.microsoft.com/office/drawing/2014/chartex" xmlns:cx1="http://schemas.microsoft.com/office/drawing/2015/9/8/chartex" xmlns:cx2="http://schemas.microsoft.com/office/drawing/2015/10/21/chartex" xmlns:cx3="http://schemas.microsoft.com/office/drawing/2016/5/9/chartex" xmlns:cx4="http://schemas.microsoft.com/office/drawing/2016/5/10/chartex" xmlns:cx5="http://schemas.microsoft.com/office/drawing/2016/5/11/chartex" xmlns:cx6="http://schemas.microsoft.com/office/drawing/2016/5/12/chartex" xmlns:cx7="http://schemas.microsoft.com/office/drawing/2016/5/13/chartex" xmlns:cx8="http://schemas.microsoft.com/office/drawing/2016/5/14/chartex" xmlns:mc="http://schemas.openxmlformats.org/markup-compatibility/2006" xmlns:aink="http://schemas.microsoft.com/office/drawing/2016/ink" xmlns:am3d="http://schemas.microsoft.com/office/drawing/2017/model3d" xmlns:o="urn:schemas-microsoft-com:office:office" xmlns:r="http://schemas.openxmlformats.org/officeDocument/2006/relationships" xmlns:m="http://schemas.openxmlformats.org/officeDocument/2006/math" xmlns:v="urn:schemas-microsoft-com:vml" xmlns:wp14="http://schemas.microsoft.com/office/word/2010/wordprocessingDrawing" xmlns:wp="http://schemas.openxmlformats.org/drawingml/2006/wordprocessingDrawing" xmlns:w10="urn:schemas-microsoft-com:office:word" xmlns:w="http://schemas.openxmlformats.org/wordprocessingml/2006/main" xmlns:w14="http://schemas.microsoft.com/office/word/2010/wordml" xmlns:w15="http://schemas.microsoft.com/office/word/2012/wordml" xmlns:w16cid="http://schemas.microsoft.com/office/word/2016/wordml/cid" xmlns:w16se="http://schemas.microsoft.com/office/word/2015/wordml/symex" xmlns:wpg="http://schemas.microsoft.com/office/word/2010/wordprocessingGroup" xmlns:wpi="http://schemas.microsoft.com/office/word/2010/wordprocessingInk" xmlns:wne="http://schemas.microsoft.com/office/word/2006/wordml" xmlns:wps="http://schemas.microsoft.com/office/word/2010/wordprocessingShape" mc:Ignorable="w14 w15 w16se w16cid wp14">
   <w:sdt>
     <w:sdtPr>
       <w:id w:val="-2132628761"/>
@@ -12962,7 +13211,7 @@
     <w:sdtContent>
       <w:p>
         <w:pPr>
-          <w:pStyle w:val="Footer"/>
+          <w:pStyle w:val="Piedepgina"/>
           <w:jc w:val="center"/>
         </w:pPr>
         <w:r>
@@ -12991,14 +13240,14 @@
   </w:sdt>
   <w:p>
     <w:pPr>
-      <w:pStyle w:val="Footer"/>
+      <w:pStyle w:val="Piedepgina"/>
     </w:pPr>
   </w:p>
 </w:ftr>
 </file>
 
 <file path=word/footnotes.xml><?xml version="1.0" encoding="utf-8"?>
-<w:footnotes xmlns:wpc="http://schemas.microsoft.com/office/word/2010/wordprocessingCanvas" xmlns:cx="http://schemas.microsoft.com/office/drawing/2014/chartex" xmlns:cx1="http://schemas.microsoft.com/office/drawing/2015/9/8/chartex" xmlns:mc="http://schemas.openxmlformats.org/markup-compatibility/2006" xmlns:o="urn:schemas-microsoft-com:office:office" xmlns:r="http://schemas.openxmlformats.org/officeDocument/2006/relationships" xmlns:m="http://schemas.openxmlformats.org/officeDocument/2006/math" xmlns:v="urn:schemas-microsoft-com:vml" xmlns:wp14="http://schemas.microsoft.com/office/word/2010/wordprocessingDrawing" xmlns:wp="http://schemas.openxmlformats.org/drawingml/2006/wordprocessingDrawing" xmlns:w10="urn:schemas-microsoft-com:office:word" xmlns:w="http://schemas.openxmlformats.org/wordprocessingml/2006/main" xmlns:w14="http://schemas.microsoft.com/office/word/2010/wordml" xmlns:w15="http://schemas.microsoft.com/office/word/2012/wordml" xmlns:w16se="http://schemas.microsoft.com/office/word/2015/wordml/symex" xmlns:wpg="http://schemas.microsoft.com/office/word/2010/wordprocessingGroup" xmlns:wpi="http://schemas.microsoft.com/office/word/2010/wordprocessingInk" xmlns:wne="http://schemas.microsoft.com/office/word/2006/wordml" xmlns:wps="http://schemas.microsoft.com/office/word/2010/wordprocessingShape" mc:Ignorable="w14 w15 w16se wp14">
+<w:footnotes xmlns:wpc="http://schemas.microsoft.com/office/word/2010/wordprocessingCanvas" xmlns:cx="http://schemas.microsoft.com/office/drawing/2014/chartex" xmlns:cx1="http://schemas.microsoft.com/office/drawing/2015/9/8/chartex" xmlns:cx2="http://schemas.microsoft.com/office/drawing/2015/10/21/chartex" xmlns:cx3="http://schemas.microsoft.com/office/drawing/2016/5/9/chartex" xmlns:cx4="http://schemas.microsoft.com/office/drawing/2016/5/10/chartex" xmlns:cx5="http://schemas.microsoft.com/office/drawing/2016/5/11/chartex" xmlns:cx6="http://schemas.microsoft.com/office/drawing/2016/5/12/chartex" xmlns:cx7="http://schemas.microsoft.com/office/drawing/2016/5/13/chartex" xmlns:cx8="http://schemas.microsoft.com/office/drawing/2016/5/14/chartex" xmlns:mc="http://schemas.openxmlformats.org/markup-compatibility/2006" xmlns:aink="http://schemas.microsoft.com/office/drawing/2016/ink" xmlns:am3d="http://schemas.microsoft.com/office/drawing/2017/model3d" xmlns:o="urn:schemas-microsoft-com:office:office" xmlns:r="http://schemas.openxmlformats.org/officeDocument/2006/relationships" xmlns:m="http://schemas.openxmlformats.org/officeDocument/2006/math" xmlns:v="urn:schemas-microsoft-com:vml" xmlns:wp14="http://schemas.microsoft.com/office/word/2010/wordprocessingDrawing" xmlns:wp="http://schemas.openxmlformats.org/drawingml/2006/wordprocessingDrawing" xmlns:w10="urn:schemas-microsoft-com:office:word" xmlns:w="http://schemas.openxmlformats.org/wordprocessingml/2006/main" xmlns:w14="http://schemas.microsoft.com/office/word/2010/wordml" xmlns:w15="http://schemas.microsoft.com/office/word/2012/wordml" xmlns:w16cid="http://schemas.microsoft.com/office/word/2016/wordml/cid" xmlns:w16se="http://schemas.microsoft.com/office/word/2015/wordml/symex" xmlns:wpg="http://schemas.microsoft.com/office/word/2010/wordprocessingGroup" xmlns:wpi="http://schemas.microsoft.com/office/word/2010/wordprocessingInk" xmlns:wne="http://schemas.microsoft.com/office/word/2006/wordml" xmlns:wps="http://schemas.microsoft.com/office/word/2010/wordprocessingShape" mc:Ignorable="w14 w15 w16se w16cid wp14">
   <w:footnote w:type="separator" w:id="-1">
     <w:p>
       <w:pPr>
@@ -13023,7 +13272,7 @@
 </file>
 
 <file path=word/numbering.xml><?xml version="1.0" encoding="utf-8"?>
-<w:numbering xmlns:wpc="http://schemas.microsoft.com/office/word/2010/wordprocessingCanvas" xmlns:cx="http://schemas.microsoft.com/office/drawing/2014/chartex" xmlns:cx1="http://schemas.microsoft.com/office/drawing/2015/9/8/chartex" xmlns:mc="http://schemas.openxmlformats.org/markup-compatibility/2006" xmlns:o="urn:schemas-microsoft-com:office:office" xmlns:r="http://schemas.openxmlformats.org/officeDocument/2006/relationships" xmlns:m="http://schemas.openxmlformats.org/officeDocument/2006/math" xmlns:v="urn:schemas-microsoft-com:vml" xmlns:wp14="http://schemas.microsoft.com/office/word/2010/wordprocessingDrawing" xmlns:wp="http://schemas.openxmlformats.org/drawingml/2006/wordprocessingDrawing" xmlns:w10="urn:schemas-microsoft-com:office:word" xmlns:w="http://schemas.openxmlformats.org/wordprocessingml/2006/main" xmlns:w14="http://schemas.microsoft.com/office/word/2010/wordml" xmlns:w15="http://schemas.microsoft.com/office/word/2012/wordml" xmlns:w16se="http://schemas.microsoft.com/office/word/2015/wordml/symex" xmlns:wpg="http://schemas.microsoft.com/office/word/2010/wordprocessingGroup" xmlns:wpi="http://schemas.microsoft.com/office/word/2010/wordprocessingInk" xmlns:wne="http://schemas.microsoft.com/office/word/2006/wordml" xmlns:wps="http://schemas.microsoft.com/office/word/2010/wordprocessingShape" mc:Ignorable="w14 w15 w16se wp14">
+<w:numbering xmlns:wpc="http://schemas.microsoft.com/office/word/2010/wordprocessingCanvas" xmlns:cx="http://schemas.microsoft.com/office/drawing/2014/chartex" xmlns:cx1="http://schemas.microsoft.com/office/drawing/2015/9/8/chartex" xmlns:cx2="http://schemas.microsoft.com/office/drawing/2015/10/21/chartex" xmlns:cx3="http://schemas.microsoft.com/office/drawing/2016/5/9/chartex" xmlns:cx4="http://schemas.microsoft.com/office/drawing/2016/5/10/chartex" xmlns:cx5="http://schemas.microsoft.com/office/drawing/2016/5/11/chartex" xmlns:cx6="http://schemas.microsoft.com/office/drawing/2016/5/12/chartex" xmlns:cx7="http://schemas.microsoft.com/office/drawing/2016/5/13/chartex" xmlns:cx8="http://schemas.microsoft.com/office/drawing/2016/5/14/chartex" xmlns:mc="http://schemas.openxmlformats.org/markup-compatibility/2006" xmlns:aink="http://schemas.microsoft.com/office/drawing/2016/ink" xmlns:am3d="http://schemas.microsoft.com/office/drawing/2017/model3d" xmlns:o="urn:schemas-microsoft-com:office:office" xmlns:r="http://schemas.openxmlformats.org/officeDocument/2006/relationships" xmlns:m="http://schemas.openxmlformats.org/officeDocument/2006/math" xmlns:v="urn:schemas-microsoft-com:vml" xmlns:wp14="http://schemas.microsoft.com/office/word/2010/wordprocessingDrawing" xmlns:wp="http://schemas.openxmlformats.org/drawingml/2006/wordprocessingDrawing" xmlns:w10="urn:schemas-microsoft-com:office:word" xmlns:w="http://schemas.openxmlformats.org/wordprocessingml/2006/main" xmlns:w14="http://schemas.microsoft.com/office/word/2010/wordml" xmlns:w15="http://schemas.microsoft.com/office/word/2012/wordml" xmlns:w16cid="http://schemas.microsoft.com/office/word/2016/wordml/cid" xmlns:w16se="http://schemas.microsoft.com/office/word/2015/wordml/symex" xmlns:wpg="http://schemas.microsoft.com/office/word/2010/wordprocessingGroup" xmlns:wpi="http://schemas.microsoft.com/office/word/2010/wordprocessingInk" xmlns:wne="http://schemas.microsoft.com/office/word/2006/wordml" xmlns:wps="http://schemas.microsoft.com/office/word/2010/wordprocessingShape" mc:Ignorable="w14 w15 w16se w16cid wp14">
   <w:abstractNum w:abstractNumId="0" w15:restartNumberingAfterBreak="0">
     <w:nsid w:val="0A8832E8"/>
     <w:multiLevelType w:val="multilevel"/>
@@ -14281,7 +14530,7 @@
 </file>
 
 <file path=word/people.xml><?xml version="1.0" encoding="utf-8"?>
-<w15:people xmlns:wpc="http://schemas.microsoft.com/office/word/2010/wordprocessingCanvas" xmlns:cx="http://schemas.microsoft.com/office/drawing/2014/chartex" xmlns:cx1="http://schemas.microsoft.com/office/drawing/2015/9/8/chartex" xmlns:mc="http://schemas.openxmlformats.org/markup-compatibility/2006" xmlns:o="urn:schemas-microsoft-com:office:office" xmlns:r="http://schemas.openxmlformats.org/officeDocument/2006/relationships" xmlns:m="http://schemas.openxmlformats.org/officeDocument/2006/math" xmlns:v="urn:schemas-microsoft-com:vml" xmlns:wp14="http://schemas.microsoft.com/office/word/2010/wordprocessingDrawing" xmlns:wp="http://schemas.openxmlformats.org/drawingml/2006/wordprocessingDrawing" xmlns:w10="urn:schemas-microsoft-com:office:word" xmlns:w="http://schemas.openxmlformats.org/wordprocessingml/2006/main" xmlns:w14="http://schemas.microsoft.com/office/word/2010/wordml" xmlns:w15="http://schemas.microsoft.com/office/word/2012/wordml" xmlns:w16se="http://schemas.microsoft.com/office/word/2015/wordml/symex" xmlns:wpg="http://schemas.microsoft.com/office/word/2010/wordprocessingGroup" xmlns:wpi="http://schemas.microsoft.com/office/word/2010/wordprocessingInk" xmlns:wne="http://schemas.microsoft.com/office/word/2006/wordml" xmlns:wps="http://schemas.microsoft.com/office/word/2010/wordprocessingShape" mc:Ignorable="w14 w15 w16se wp14">
+<w15:people xmlns:wpc="http://schemas.microsoft.com/office/word/2010/wordprocessingCanvas" xmlns:cx="http://schemas.microsoft.com/office/drawing/2014/chartex" xmlns:cx1="http://schemas.microsoft.com/office/drawing/2015/9/8/chartex" xmlns:cx2="http://schemas.microsoft.com/office/drawing/2015/10/21/chartex" xmlns:cx3="http://schemas.microsoft.com/office/drawing/2016/5/9/chartex" xmlns:cx4="http://schemas.microsoft.com/office/drawing/2016/5/10/chartex" xmlns:cx5="http://schemas.microsoft.com/office/drawing/2016/5/11/chartex" xmlns:cx6="http://schemas.microsoft.com/office/drawing/2016/5/12/chartex" xmlns:cx7="http://schemas.microsoft.com/office/drawing/2016/5/13/chartex" xmlns:cx8="http://schemas.microsoft.com/office/drawing/2016/5/14/chartex" xmlns:mc="http://schemas.openxmlformats.org/markup-compatibility/2006" xmlns:aink="http://schemas.microsoft.com/office/drawing/2016/ink" xmlns:am3d="http://schemas.microsoft.com/office/drawing/2017/model3d" xmlns:o="urn:schemas-microsoft-com:office:office" xmlns:r="http://schemas.openxmlformats.org/officeDocument/2006/relationships" xmlns:m="http://schemas.openxmlformats.org/officeDocument/2006/math" xmlns:v="urn:schemas-microsoft-com:vml" xmlns:wp14="http://schemas.microsoft.com/office/word/2010/wordprocessingDrawing" xmlns:wp="http://schemas.openxmlformats.org/drawingml/2006/wordprocessingDrawing" xmlns:w10="urn:schemas-microsoft-com:office:word" xmlns:w="http://schemas.openxmlformats.org/wordprocessingml/2006/main" xmlns:w14="http://schemas.microsoft.com/office/word/2010/wordml" xmlns:w15="http://schemas.microsoft.com/office/word/2012/wordml" xmlns:w16cid="http://schemas.microsoft.com/office/word/2016/wordml/cid" xmlns:w16se="http://schemas.microsoft.com/office/word/2015/wordml/symex" xmlns:wpg="http://schemas.microsoft.com/office/word/2010/wordprocessingGroup" xmlns:wpi="http://schemas.microsoft.com/office/word/2010/wordprocessingInk" xmlns:wne="http://schemas.microsoft.com/office/word/2006/wordml" xmlns:wps="http://schemas.microsoft.com/office/word/2010/wordprocessingShape" mc:Ignorable="w14 w15 w16se w16cid wp14">
   <w15:person w15:author="Inês Bolaños">
     <w15:presenceInfo w15:providerId="Windows Live" w15:userId="15ee6a24012317aa"/>
   </w15:person>
@@ -14289,7 +14538,7 @@
 </file>
 
 <file path=word/styles.xml><?xml version="1.0" encoding="utf-8"?>
-<w:styles xmlns:mc="http://schemas.openxmlformats.org/markup-compatibility/2006" xmlns:r="http://schemas.openxmlformats.org/officeDocument/2006/relationships" xmlns:w="http://schemas.openxmlformats.org/wordprocessingml/2006/main" xmlns:w14="http://schemas.microsoft.com/office/word/2010/wordml" xmlns:w15="http://schemas.microsoft.com/office/word/2012/wordml" xmlns:w16se="http://schemas.microsoft.com/office/word/2015/wordml/symex" mc:Ignorable="w14 w15 w16se">
+<w:styles xmlns:mc="http://schemas.openxmlformats.org/markup-compatibility/2006" xmlns:r="http://schemas.openxmlformats.org/officeDocument/2006/relationships" xmlns:w="http://schemas.openxmlformats.org/wordprocessingml/2006/main" xmlns:w14="http://schemas.microsoft.com/office/word/2010/wordml" xmlns:w15="http://schemas.microsoft.com/office/word/2012/wordml" xmlns:w16cid="http://schemas.microsoft.com/office/word/2016/wordml/cid" xmlns:w16se="http://schemas.microsoft.com/office/word/2015/wordml/symex" mc:Ignorable="w14 w15 w16se w16cid">
   <w:docDefaults>
     <w:rPrDefault>
       <w:rPr>
@@ -14305,7 +14554,7 @@
       </w:pPr>
     </w:pPrDefault>
   </w:docDefaults>
-  <w:latentStyles w:defLockedState="0" w:defUIPriority="99" w:defSemiHidden="0" w:defUnhideWhenUsed="0" w:defQFormat="0" w:count="371">
+  <w:latentStyles w:defLockedState="0" w:defUIPriority="99" w:defSemiHidden="0" w:defUnhideWhenUsed="0" w:defQFormat="0" w:count="376">
     <w:lsdException w:name="Normal" w:uiPriority="0" w:qFormat="1"/>
     <w:lsdException w:name="heading 1" w:uiPriority="9" w:qFormat="1"/>
     <w:lsdException w:name="heading 2" w:semiHidden="1" w:uiPriority="9" w:unhideWhenUsed="1" w:qFormat="1"/>
@@ -14411,7 +14660,6 @@
     <w:lsdException w:name="HTML Sample" w:semiHidden="1" w:unhideWhenUsed="1"/>
     <w:lsdException w:name="HTML Typewriter" w:semiHidden="1" w:unhideWhenUsed="1"/>
     <w:lsdException w:name="HTML Variable" w:semiHidden="1" w:unhideWhenUsed="1"/>
-    <w:lsdException w:name="Normal Table" w:semiHidden="1" w:unhideWhenUsed="1"/>
     <w:lsdException w:name="annotation subject" w:semiHidden="1" w:unhideWhenUsed="1"/>
     <w:lsdException w:name="No List" w:semiHidden="1" w:unhideWhenUsed="1"/>
     <w:lsdException w:name="Outline List 1" w:semiHidden="1" w:unhideWhenUsed="1"/>
@@ -14454,11 +14702,8 @@
     <w:lsdException w:name="Table Contemporary" w:semiHidden="1" w:unhideWhenUsed="1"/>
     <w:lsdException w:name="Table Elegant" w:semiHidden="1" w:unhideWhenUsed="1"/>
     <w:lsdException w:name="Table Professional" w:semiHidden="1" w:unhideWhenUsed="1"/>
-    <w:lsdException w:name="Table Subtle 1" w:semiHidden="1" w:unhideWhenUsed="1"/>
     <w:lsdException w:name="Table Subtle 2" w:semiHidden="1" w:unhideWhenUsed="1"/>
     <w:lsdException w:name="Table Web 1" w:semiHidden="1" w:unhideWhenUsed="1"/>
-    <w:lsdException w:name="Table Web 2" w:semiHidden="1" w:unhideWhenUsed="1"/>
-    <w:lsdException w:name="Table Web 3" w:semiHidden="1" w:unhideWhenUsed="1"/>
     <w:lsdException w:name="Balloon Text" w:semiHidden="1" w:unhideWhenUsed="1"/>
     <w:lsdException w:name="Table Grid" w:uiPriority="39"/>
     <w:lsdException w:name="Table Theme" w:semiHidden="1" w:unhideWhenUsed="1"/>
@@ -14677,16 +14922,21 @@
     <w:lsdException w:name="List Table 5 Dark Accent 6" w:uiPriority="50"/>
     <w:lsdException w:name="List Table 6 Colorful Accent 6" w:uiPriority="51"/>
     <w:lsdException w:name="List Table 7 Colorful Accent 6" w:uiPriority="52"/>
+    <w:lsdException w:name="Mention" w:semiHidden="1" w:unhideWhenUsed="1"/>
+    <w:lsdException w:name="Smart Hyperlink" w:semiHidden="1" w:unhideWhenUsed="1"/>
+    <w:lsdException w:name="Hashtag" w:semiHidden="1" w:unhideWhenUsed="1"/>
+    <w:lsdException w:name="Unresolved Mention" w:semiHidden="1" w:unhideWhenUsed="1"/>
+    <w:lsdException w:name="Smart Link" w:semiHidden="1" w:unhideWhenUsed="1"/>
   </w:latentStyles>
   <w:style w:type="paragraph" w:default="1" w:styleId="Normal">
     <w:name w:val="Normal"/>
     <w:qFormat/>
   </w:style>
-  <w:style w:type="paragraph" w:styleId="Heading1">
+  <w:style w:type="paragraph" w:styleId="Ttulo1">
     <w:name w:val="heading 1"/>
     <w:basedOn w:val="Normal"/>
     <w:next w:val="Normal"/>
-    <w:link w:val="Heading1Char"/>
+    <w:link w:val="Ttulo1Car"/>
     <w:uiPriority w:val="9"/>
     <w:qFormat/>
     <w:rsid w:val="00C704CA"/>
@@ -14703,10 +14953,10 @@
       <w:szCs w:val="32"/>
     </w:rPr>
   </w:style>
-  <w:style w:type="paragraph" w:styleId="Heading2">
+  <w:style w:type="paragraph" w:styleId="Ttulo2">
     <w:name w:val="heading 2"/>
     <w:basedOn w:val="Normal"/>
-    <w:link w:val="Heading2Char"/>
+    <w:link w:val="Ttulo2Car"/>
     <w:uiPriority w:val="9"/>
     <w:qFormat/>
     <w:rsid w:val="0013238F"/>
@@ -14722,11 +14972,11 @@
       <w:szCs w:val="36"/>
     </w:rPr>
   </w:style>
-  <w:style w:type="paragraph" w:styleId="Heading3">
+  <w:style w:type="paragraph" w:styleId="Ttulo3">
     <w:name w:val="heading 3"/>
     <w:basedOn w:val="Normal"/>
     <w:next w:val="Normal"/>
-    <w:link w:val="Heading3Char"/>
+    <w:link w:val="Ttulo3Car"/>
     <w:uiPriority w:val="9"/>
     <w:semiHidden/>
     <w:unhideWhenUsed/>
@@ -14745,13 +14995,13 @@
       <w:szCs w:val="24"/>
     </w:rPr>
   </w:style>
-  <w:style w:type="character" w:default="1" w:styleId="DefaultParagraphFont">
+  <w:style w:type="character" w:default="1" w:styleId="Fuentedeprrafopredeter">
     <w:name w:val="Default Paragraph Font"/>
     <w:uiPriority w:val="1"/>
     <w:semiHidden/>
     <w:unhideWhenUsed/>
   </w:style>
-  <w:style w:type="table" w:default="1" w:styleId="TableNormal">
+  <w:style w:type="table" w:default="1" w:styleId="Tablanormal">
     <w:name w:val="Normal Table"/>
     <w:uiPriority w:val="99"/>
     <w:semiHidden/>
@@ -14766,13 +15016,13 @@
       </w:tblCellMar>
     </w:tblPr>
   </w:style>
-  <w:style w:type="numbering" w:default="1" w:styleId="NoList">
+  <w:style w:type="numbering" w:default="1" w:styleId="Sinlista">
     <w:name w:val="No List"/>
     <w:uiPriority w:val="99"/>
     <w:semiHidden/>
     <w:unhideWhenUsed/>
   </w:style>
-  <w:style w:type="paragraph" w:styleId="ListParagraph">
+  <w:style w:type="paragraph" w:styleId="Prrafodelista">
     <w:name w:val="List Paragraph"/>
     <w:basedOn w:val="Normal"/>
     <w:uiPriority w:val="34"/>
@@ -14783,9 +15033,9 @@
       <w:contextualSpacing/>
     </w:pPr>
   </w:style>
-  <w:style w:type="character" w:styleId="Hyperlink">
+  <w:style w:type="character" w:styleId="Hipervnculo">
     <w:name w:val="Hyperlink"/>
-    <w:basedOn w:val="DefaultParagraphFont"/>
+    <w:basedOn w:val="Fuentedeprrafopredeter"/>
     <w:uiPriority w:val="99"/>
     <w:unhideWhenUsed/>
     <w:rsid w:val="00416940"/>
@@ -14810,9 +15060,9 @@
       <w:szCs w:val="24"/>
     </w:rPr>
   </w:style>
-  <w:style w:type="character" w:styleId="Emphasis">
+  <w:style w:type="character" w:styleId="nfasis">
     <w:name w:val="Emphasis"/>
-    <w:basedOn w:val="DefaultParagraphFont"/>
+    <w:basedOn w:val="Fuentedeprrafopredeter"/>
     <w:uiPriority w:val="20"/>
     <w:qFormat/>
     <w:rsid w:val="0013238F"/>
@@ -14821,10 +15071,10 @@
       <w:iCs/>
     </w:rPr>
   </w:style>
-  <w:style w:type="character" w:customStyle="1" w:styleId="Heading2Char">
-    <w:name w:val="Heading 2 Char"/>
-    <w:basedOn w:val="DefaultParagraphFont"/>
-    <w:link w:val="Heading2"/>
+  <w:style w:type="character" w:customStyle="1" w:styleId="Ttulo2Car">
+    <w:name w:val="Título 2 Car"/>
+    <w:basedOn w:val="Fuentedeprrafopredeter"/>
+    <w:link w:val="Ttulo2"/>
     <w:uiPriority w:val="9"/>
     <w:rsid w:val="0013238F"/>
     <w:rPr>
@@ -14835,9 +15085,9 @@
       <w:szCs w:val="36"/>
     </w:rPr>
   </w:style>
-  <w:style w:type="character" w:styleId="FollowedHyperlink">
+  <w:style w:type="character" w:styleId="Hipervnculovisitado">
     <w:name w:val="FollowedHyperlink"/>
-    <w:basedOn w:val="DefaultParagraphFont"/>
+    <w:basedOn w:val="Fuentedeprrafopredeter"/>
     <w:uiPriority w:val="99"/>
     <w:semiHidden/>
     <w:unhideWhenUsed/>
@@ -14847,9 +15097,9 @@
       <w:u w:val="single"/>
     </w:rPr>
   </w:style>
-  <w:style w:type="character" w:styleId="CommentReference">
+  <w:style w:type="character" w:styleId="Refdecomentario">
     <w:name w:val="annotation reference"/>
-    <w:basedOn w:val="DefaultParagraphFont"/>
+    <w:basedOn w:val="Fuentedeprrafopredeter"/>
     <w:uiPriority w:val="99"/>
     <w:semiHidden/>
     <w:unhideWhenUsed/>
@@ -14859,10 +15109,10 @@
       <w:szCs w:val="16"/>
     </w:rPr>
   </w:style>
-  <w:style w:type="paragraph" w:styleId="CommentText">
+  <w:style w:type="paragraph" w:styleId="Textocomentario">
     <w:name w:val="annotation text"/>
     <w:basedOn w:val="Normal"/>
-    <w:link w:val="CommentTextChar"/>
+    <w:link w:val="TextocomentarioCar"/>
     <w:uiPriority w:val="99"/>
     <w:semiHidden/>
     <w:unhideWhenUsed/>
@@ -14875,10 +15125,10 @@
       <w:szCs w:val="20"/>
     </w:rPr>
   </w:style>
-  <w:style w:type="character" w:customStyle="1" w:styleId="CommentTextChar">
-    <w:name w:val="Comment Text Char"/>
-    <w:basedOn w:val="DefaultParagraphFont"/>
-    <w:link w:val="CommentText"/>
+  <w:style w:type="character" w:customStyle="1" w:styleId="TextocomentarioCar">
+    <w:name w:val="Texto comentario Car"/>
+    <w:basedOn w:val="Fuentedeprrafopredeter"/>
+    <w:link w:val="Textocomentario"/>
     <w:uiPriority w:val="99"/>
     <w:semiHidden/>
     <w:rsid w:val="00AF7B75"/>
@@ -14887,11 +15137,11 @@
       <w:szCs w:val="20"/>
     </w:rPr>
   </w:style>
-  <w:style w:type="paragraph" w:styleId="CommentSubject">
+  <w:style w:type="paragraph" w:styleId="Asuntodelcomentario">
     <w:name w:val="annotation subject"/>
-    <w:basedOn w:val="CommentText"/>
-    <w:next w:val="CommentText"/>
-    <w:link w:val="CommentSubjectChar"/>
+    <w:basedOn w:val="Textocomentario"/>
+    <w:next w:val="Textocomentario"/>
+    <w:link w:val="AsuntodelcomentarioCar"/>
     <w:uiPriority w:val="99"/>
     <w:semiHidden/>
     <w:unhideWhenUsed/>
@@ -14901,10 +15151,10 @@
       <w:bCs/>
     </w:rPr>
   </w:style>
-  <w:style w:type="character" w:customStyle="1" w:styleId="CommentSubjectChar">
-    <w:name w:val="Comment Subject Char"/>
-    <w:basedOn w:val="CommentTextChar"/>
-    <w:link w:val="CommentSubject"/>
+  <w:style w:type="character" w:customStyle="1" w:styleId="AsuntodelcomentarioCar">
+    <w:name w:val="Asunto del comentario Car"/>
+    <w:basedOn w:val="TextocomentarioCar"/>
+    <w:link w:val="Asuntodelcomentario"/>
     <w:uiPriority w:val="99"/>
     <w:semiHidden/>
     <w:rsid w:val="00AF7B75"/>
@@ -14915,10 +15165,10 @@
       <w:szCs w:val="20"/>
     </w:rPr>
   </w:style>
-  <w:style w:type="paragraph" w:styleId="BalloonText">
+  <w:style w:type="paragraph" w:styleId="Textodeglobo">
     <w:name w:val="Balloon Text"/>
     <w:basedOn w:val="Normal"/>
-    <w:link w:val="BalloonTextChar"/>
+    <w:link w:val="TextodegloboCar"/>
     <w:uiPriority w:val="99"/>
     <w:semiHidden/>
     <w:unhideWhenUsed/>
@@ -14932,10 +15182,10 @@
       <w:szCs w:val="18"/>
     </w:rPr>
   </w:style>
-  <w:style w:type="character" w:customStyle="1" w:styleId="BalloonTextChar">
-    <w:name w:val="Balloon Text Char"/>
-    <w:basedOn w:val="DefaultParagraphFont"/>
-    <w:link w:val="BalloonText"/>
+  <w:style w:type="character" w:customStyle="1" w:styleId="TextodegloboCar">
+    <w:name w:val="Texto de globo Car"/>
+    <w:basedOn w:val="Fuentedeprrafopredeter"/>
+    <w:link w:val="Textodeglobo"/>
     <w:uiPriority w:val="99"/>
     <w:semiHidden/>
     <w:rsid w:val="00AF7B75"/>
@@ -14945,10 +15195,10 @@
       <w:szCs w:val="18"/>
     </w:rPr>
   </w:style>
-  <w:style w:type="character" w:customStyle="1" w:styleId="Heading1Char">
-    <w:name w:val="Heading 1 Char"/>
-    <w:basedOn w:val="DefaultParagraphFont"/>
-    <w:link w:val="Heading1"/>
+  <w:style w:type="character" w:customStyle="1" w:styleId="Ttulo1Car">
+    <w:name w:val="Título 1 Car"/>
+    <w:basedOn w:val="Fuentedeprrafopredeter"/>
+    <w:link w:val="Ttulo1"/>
     <w:uiPriority w:val="9"/>
     <w:rsid w:val="00C704CA"/>
     <w:rPr>
@@ -14958,10 +15208,10 @@
       <w:szCs w:val="32"/>
     </w:rPr>
   </w:style>
-  <w:style w:type="character" w:customStyle="1" w:styleId="Heading3Char">
-    <w:name w:val="Heading 3 Char"/>
-    <w:basedOn w:val="DefaultParagraphFont"/>
-    <w:link w:val="Heading3"/>
+  <w:style w:type="character" w:customStyle="1" w:styleId="Ttulo3Car">
+    <w:name w:val="Título 3 Car"/>
+    <w:basedOn w:val="Fuentedeprrafopredeter"/>
+    <w:link w:val="Ttulo3"/>
     <w:uiPriority w:val="9"/>
     <w:semiHidden/>
     <w:rsid w:val="000D2A73"/>
@@ -14972,9 +15222,9 @@
       <w:szCs w:val="24"/>
     </w:rPr>
   </w:style>
-  <w:style w:type="character" w:styleId="Strong">
+  <w:style w:type="character" w:styleId="Textoennegrita">
     <w:name w:val="Strong"/>
-    <w:basedOn w:val="DefaultParagraphFont"/>
+    <w:basedOn w:val="Fuentedeprrafopredeter"/>
     <w:uiPriority w:val="22"/>
     <w:qFormat/>
     <w:rsid w:val="000D2A73"/>
@@ -14983,9 +15233,9 @@
       <w:bCs/>
     </w:rPr>
   </w:style>
-  <w:style w:type="table" w:styleId="TableGrid">
+  <w:style w:type="table" w:styleId="Tablaconcuadrcula">
     <w:name w:val="Table Grid"/>
-    <w:basedOn w:val="TableNormal"/>
+    <w:basedOn w:val="Tablanormal"/>
     <w:uiPriority w:val="39"/>
     <w:rsid w:val="00654A1F"/>
     <w:pPr>
@@ -15002,9 +15252,9 @@
       </w:tblBorders>
     </w:tblPr>
   </w:style>
-  <w:style w:type="table" w:styleId="PlainTable2">
+  <w:style w:type="table" w:styleId="Tablanormal2">
     <w:name w:val="Plain Table 2"/>
-    <w:basedOn w:val="TableNormal"/>
+    <w:basedOn w:val="Tablanormal"/>
     <w:uiPriority w:val="42"/>
     <w:rsid w:val="00654A1F"/>
     <w:pPr>
@@ -15082,9 +15332,9 @@
       </w:tcPr>
     </w:tblStylePr>
   </w:style>
-  <w:style w:type="table" w:styleId="PlainTable1">
+  <w:style w:type="table" w:styleId="Tablanormal1">
     <w:name w:val="Plain Table 1"/>
-    <w:basedOn w:val="TableNormal"/>
+    <w:basedOn w:val="Tablanormal"/>
     <w:uiPriority w:val="41"/>
     <w:rsid w:val="00654A1F"/>
     <w:pPr>
@@ -15145,9 +15395,9 @@
       </w:tcPr>
     </w:tblStylePr>
   </w:style>
-  <w:style w:type="table" w:styleId="PlainTable3">
+  <w:style w:type="table" w:styleId="Tablanormal3">
     <w:name w:val="Plain Table 3"/>
-    <w:basedOn w:val="TableNormal"/>
+    <w:basedOn w:val="Tablanormal"/>
     <w:uiPriority w:val="43"/>
     <w:rsid w:val="00654A1F"/>
     <w:pPr>
@@ -15238,10 +15488,10 @@
       </w:tcPr>
     </w:tblStylePr>
   </w:style>
-  <w:style w:type="paragraph" w:styleId="Header">
+  <w:style w:type="paragraph" w:styleId="Encabezado">
     <w:name w:val="header"/>
     <w:basedOn w:val="Normal"/>
-    <w:link w:val="HeaderChar"/>
+    <w:link w:val="EncabezadoCar"/>
     <w:uiPriority w:val="99"/>
     <w:unhideWhenUsed/>
     <w:rsid w:val="00FD21FB"/>
@@ -15253,17 +15503,17 @@
       <w:spacing w:after="0" w:line="240" w:lineRule="auto"/>
     </w:pPr>
   </w:style>
-  <w:style w:type="character" w:customStyle="1" w:styleId="HeaderChar">
-    <w:name w:val="Header Char"/>
-    <w:basedOn w:val="DefaultParagraphFont"/>
-    <w:link w:val="Header"/>
+  <w:style w:type="character" w:customStyle="1" w:styleId="EncabezadoCar">
+    <w:name w:val="Encabezado Car"/>
+    <w:basedOn w:val="Fuentedeprrafopredeter"/>
+    <w:link w:val="Encabezado"/>
     <w:uiPriority w:val="99"/>
     <w:rsid w:val="00FD21FB"/>
   </w:style>
-  <w:style w:type="paragraph" w:styleId="Footer">
+  <w:style w:type="paragraph" w:styleId="Piedepgina">
     <w:name w:val="footer"/>
     <w:basedOn w:val="Normal"/>
-    <w:link w:val="FooterChar"/>
+    <w:link w:val="PiedepginaCar"/>
     <w:uiPriority w:val="99"/>
     <w:unhideWhenUsed/>
     <w:rsid w:val="00FD21FB"/>
@@ -15275,14 +15525,14 @@
       <w:spacing w:after="0" w:line="240" w:lineRule="auto"/>
     </w:pPr>
   </w:style>
-  <w:style w:type="character" w:customStyle="1" w:styleId="FooterChar">
-    <w:name w:val="Footer Char"/>
-    <w:basedOn w:val="DefaultParagraphFont"/>
-    <w:link w:val="Footer"/>
+  <w:style w:type="character" w:customStyle="1" w:styleId="PiedepginaCar">
+    <w:name w:val="Pie de página Car"/>
+    <w:basedOn w:val="Fuentedeprrafopredeter"/>
+    <w:link w:val="Piedepgina"/>
     <w:uiPriority w:val="99"/>
     <w:rsid w:val="00FD21FB"/>
   </w:style>
-  <w:style w:type="paragraph" w:styleId="TOC1">
+  <w:style w:type="paragraph" w:styleId="TDC1">
     <w:name w:val="toc 1"/>
     <w:basedOn w:val="Normal"/>
     <w:next w:val="Normal"/>
@@ -15302,7 +15552,7 @@
       <w:szCs w:val="20"/>
     </w:rPr>
   </w:style>
-  <w:style w:type="paragraph" w:styleId="TOC2">
+  <w:style w:type="paragraph" w:styleId="TDC2">
     <w:name w:val="toc 2"/>
     <w:basedOn w:val="Normal"/>
     <w:next w:val="Normal"/>
@@ -15321,7 +15571,7 @@
       <w:szCs w:val="20"/>
     </w:rPr>
   </w:style>
-  <w:style w:type="paragraph" w:styleId="TOC3">
+  <w:style w:type="paragraph" w:styleId="TDC3">
     <w:name w:val="toc 3"/>
     <w:basedOn w:val="Normal"/>
     <w:next w:val="Normal"/>
@@ -15341,7 +15591,7 @@
       <w:szCs w:val="20"/>
     </w:rPr>
   </w:style>
-  <w:style w:type="paragraph" w:styleId="TOC4">
+  <w:style w:type="paragraph" w:styleId="TDC4">
     <w:name w:val="toc 4"/>
     <w:basedOn w:val="Normal"/>
     <w:next w:val="Normal"/>
@@ -15359,7 +15609,7 @@
       <w:szCs w:val="18"/>
     </w:rPr>
   </w:style>
-  <w:style w:type="paragraph" w:styleId="TOC5">
+  <w:style w:type="paragraph" w:styleId="TDC5">
     <w:name w:val="toc 5"/>
     <w:basedOn w:val="Normal"/>
     <w:next w:val="Normal"/>
@@ -15377,7 +15627,7 @@
       <w:szCs w:val="18"/>
     </w:rPr>
   </w:style>
-  <w:style w:type="paragraph" w:styleId="TOC6">
+  <w:style w:type="paragraph" w:styleId="TDC6">
     <w:name w:val="toc 6"/>
     <w:basedOn w:val="Normal"/>
     <w:next w:val="Normal"/>
@@ -15395,7 +15645,7 @@
       <w:szCs w:val="18"/>
     </w:rPr>
   </w:style>
-  <w:style w:type="paragraph" w:styleId="TOC7">
+  <w:style w:type="paragraph" w:styleId="TDC7">
     <w:name w:val="toc 7"/>
     <w:basedOn w:val="Normal"/>
     <w:next w:val="Normal"/>
@@ -15413,7 +15663,7 @@
       <w:szCs w:val="18"/>
     </w:rPr>
   </w:style>
-  <w:style w:type="paragraph" w:styleId="TOC8">
+  <w:style w:type="paragraph" w:styleId="TDC8">
     <w:name w:val="toc 8"/>
     <w:basedOn w:val="Normal"/>
     <w:next w:val="Normal"/>
@@ -15431,7 +15681,7 @@
       <w:szCs w:val="18"/>
     </w:rPr>
   </w:style>
-  <w:style w:type="paragraph" w:styleId="TOC9">
+  <w:style w:type="paragraph" w:styleId="TDC9">
     <w:name w:val="toc 9"/>
     <w:basedOn w:val="Normal"/>
     <w:next w:val="Normal"/>
@@ -15449,9 +15699,9 @@
       <w:szCs w:val="18"/>
     </w:rPr>
   </w:style>
-  <w:style w:type="paragraph" w:styleId="TOCHeading">
+  <w:style w:type="paragraph" w:styleId="TtuloTDC">
     <w:name w:val="TOC Heading"/>
-    <w:basedOn w:val="Heading1"/>
+    <w:basedOn w:val="Ttulo1"/>
     <w:next w:val="Normal"/>
     <w:uiPriority w:val="39"/>
     <w:unhideWhenUsed/>
@@ -15464,7 +15714,7 @@
       <w:lang w:val="en-US" w:eastAsia="en-US"/>
     </w:rPr>
   </w:style>
-  <w:style w:type="paragraph" w:styleId="Bibliography">
+  <w:style w:type="paragraph" w:styleId="Bibliografa">
     <w:name w:val="Bibliography"/>
     <w:basedOn w:val="Normal"/>
     <w:next w:val="Normal"/>
@@ -15478,7 +15728,7 @@
 <file path=word/charts/chart1.xml><?xml version="1.0" encoding="utf-8"?>
 <c:chartSpace xmlns:c="http://schemas.openxmlformats.org/drawingml/2006/chart" xmlns:a="http://schemas.openxmlformats.org/drawingml/2006/main" xmlns:r="http://schemas.openxmlformats.org/officeDocument/2006/relationships" xmlns:c16r2="http://schemas.microsoft.com/office/drawing/2015/06/chart">
   <c:date1904 val="0"/>
-  <c:lang val="en-US"/>
+  <c:lang val="es-ES"/>
   <c:roundedCorners val="0"/>
   <mc:AlternateContent xmlns:mc="http://schemas.openxmlformats.org/markup-compatibility/2006">
     <mc:Choice xmlns:c14="http://schemas.microsoft.com/office/drawing/2007/8/2/chart" Requires="c14">
@@ -15540,7 +15790,7 @@
               <a:cs typeface="+mn-cs"/>
             </a:defRPr>
           </a:pPr>
-          <a:endParaRPr lang="pt-PT"/>
+          <a:endParaRPr lang="es-ES"/>
         </a:p>
       </c:txPr>
     </c:title>
@@ -15590,7 +15840,7 @@
                     <a:cs typeface="+mn-cs"/>
                   </a:defRPr>
                 </a:pPr>
-                <a:endParaRPr lang="pt-PT"/>
+                <a:endParaRPr lang="es-ES"/>
               </a:p>
             </c:txPr>
             <c:dLblPos val="outEnd"/>
@@ -15943,7 +16193,7 @@
                 <a:cs typeface="+mn-cs"/>
               </a:defRPr>
             </a:pPr>
-            <a:endParaRPr lang="pt-PT"/>
+            <a:endParaRPr lang="es-ES"/>
           </a:p>
         </c:txPr>
         <c:crossAx val="429181568"/>
@@ -16003,7 +16253,7 @@
                 <a:cs typeface="+mn-cs"/>
               </a:defRPr>
             </a:pPr>
-            <a:endParaRPr lang="pt-PT"/>
+            <a:endParaRPr lang="es-ES"/>
           </a:p>
         </c:txPr>
         <c:crossAx val="429181240"/>
@@ -16061,7 +16311,7 @@
                     <a:cs typeface="+mn-cs"/>
                   </a:defRPr>
                 </a:pPr>
-                <a:endParaRPr lang="pt-PT"/>
+                <a:endParaRPr lang="es-ES"/>
               </a:p>
             </c:txPr>
           </c:dispUnitsLbl>
@@ -16102,7 +16352,7 @@
                 <a:cs typeface="+mn-cs"/>
               </a:defRPr>
             </a:pPr>
-            <a:endParaRPr lang="pt-PT"/>
+            <a:endParaRPr lang="es-ES"/>
           </a:p>
         </c:txPr>
         <c:crossAx val="486763320"/>
@@ -16159,7 +16409,7 @@
           <a:ea typeface="Verdana" panose="020B0604030504040204" pitchFamily="34" charset="0"/>
         </a:defRPr>
       </a:pPr>
-      <a:endParaRPr lang="pt-PT"/>
+      <a:endParaRPr lang="es-ES"/>
     </a:p>
   </c:txPr>
   <c:externalData r:id="rId3">
@@ -17177,7 +17427,7 @@
 </file>
 
 <file path=customXml/itemProps1.xml><?xml version="1.0" encoding="utf-8"?>
-<ds:datastoreItem xmlns:ds="http://schemas.openxmlformats.org/officeDocument/2006/customXml" ds:itemID="{5326B38E-BB77-4950-BB2B-49417572EA9C}">
+<ds:datastoreItem xmlns:ds="http://schemas.openxmlformats.org/officeDocument/2006/customXml" ds:itemID="{249CB353-3440-2B42-9682-2B7B57B734D3}">
   <ds:schemaRefs>
     <ds:schemaRef ds:uri="http://schemas.openxmlformats.org/officeDocument/2006/bibliography"/>
   </ds:schemaRefs>

</xml_diff>